<commit_message>
GDD updated with new diagrams and explanations
- New diagrams forGameplay Loop corrected to reflect the changes in wording and design for the game
- Added sections to explain in detail how checkpoints are represented in the game world in each phase
- Changed the wording to make a more cohesive vocabulary for the game (rebobinado -> vuelta al inicio, punto de instrucción -> punto de control, etc.)
</commit_message>
<xml_diff>
--- a/gdd/GDD_RallyTeamTactics.docx
+++ b/gdd/GDD_RallyTeamTactics.docx
@@ -98,7 +98,7 @@
                                         <w:sz w:val="32"/>
                                         <w:szCs w:val="32"/>
                                       </w:rPr>
-                                      <w:t>8</w:t>
+                                      <w:t>12</w:t>
                                     </w:r>
                                     <w:r>
                                       <w:rPr>
@@ -185,7 +185,7 @@
                                   <w:sz w:val="32"/>
                                   <w:szCs w:val="32"/>
                                 </w:rPr>
-                                <w:t>8</w:t>
+                                <w:t>12</w:t>
                               </w:r>
                               <w:r>
                                 <w:rPr>
@@ -1212,7 +1212,7 @@
           <w:r>
             <w:fldChar w:fldCharType="separate"/>
           </w:r>
-          <w:hyperlink w:anchor="_Toc147662848" w:history="1">
+          <w:hyperlink w:anchor="_Toc148032609" w:history="1">
             <w:r>
               <w:rPr>
                 <w:rStyle w:val="Hyperlink"/>
@@ -1239,7 +1239,7 @@
                 <w:noProof/>
                 <w:webHidden/>
               </w:rPr>
-              <w:instrText xml:space="preserve"> PAGEREF _Toc147662848 \h </w:instrText>
+              <w:instrText xml:space="preserve"> PAGEREF _Toc148032609 \h </w:instrText>
             </w:r>
             <w:r>
               <w:rPr>
@@ -1284,7 +1284,7 @@
               <w14:ligatures w14:val="standardContextual"/>
             </w:rPr>
           </w:pPr>
-          <w:hyperlink w:anchor="_Toc147662849" w:history="1">
+          <w:hyperlink w:anchor="_Toc148032610" w:history="1">
             <w:r>
               <w:rPr>
                 <w:rStyle w:val="Hyperlink"/>
@@ -1311,7 +1311,7 @@
                 <w:noProof/>
                 <w:webHidden/>
               </w:rPr>
-              <w:instrText xml:space="preserve"> PAGEREF _Toc147662849 \h </w:instrText>
+              <w:instrText xml:space="preserve"> PAGEREF _Toc148032610 \h </w:instrText>
             </w:r>
             <w:r>
               <w:rPr>
@@ -1356,7 +1356,7 @@
               <w14:ligatures w14:val="standardContextual"/>
             </w:rPr>
           </w:pPr>
-          <w:hyperlink w:anchor="_Toc147662850" w:history="1">
+          <w:hyperlink w:anchor="_Toc148032611" w:history="1">
             <w:r>
               <w:rPr>
                 <w:rStyle w:val="Hyperlink"/>
@@ -1383,7 +1383,7 @@
                 <w:noProof/>
                 <w:webHidden/>
               </w:rPr>
-              <w:instrText xml:space="preserve"> PAGEREF _Toc147662850 \h </w:instrText>
+              <w:instrText xml:space="preserve"> PAGEREF _Toc148032611 \h </w:instrText>
             </w:r>
             <w:r>
               <w:rPr>
@@ -1425,7 +1425,7 @@
               <w14:ligatures w14:val="standardContextual"/>
             </w:rPr>
           </w:pPr>
-          <w:hyperlink w:anchor="_Toc147662851" w:history="1">
+          <w:hyperlink w:anchor="_Toc148032612" w:history="1">
             <w:r>
               <w:rPr>
                 <w:rStyle w:val="Hyperlink"/>
@@ -1452,7 +1452,7 @@
                 <w:noProof/>
                 <w:webHidden/>
               </w:rPr>
-              <w:instrText xml:space="preserve"> PAGEREF _Toc147662851 \h </w:instrText>
+              <w:instrText xml:space="preserve"> PAGEREF _Toc148032612 \h </w:instrText>
             </w:r>
             <w:r>
               <w:rPr>
@@ -1497,7 +1497,7 @@
               <w14:ligatures w14:val="standardContextual"/>
             </w:rPr>
           </w:pPr>
-          <w:hyperlink w:anchor="_Toc147662852" w:history="1">
+          <w:hyperlink w:anchor="_Toc148032613" w:history="1">
             <w:r>
               <w:rPr>
                 <w:rStyle w:val="Hyperlink"/>
@@ -1524,7 +1524,7 @@
                 <w:noProof/>
                 <w:webHidden/>
               </w:rPr>
-              <w:instrText xml:space="preserve"> PAGEREF _Toc147662852 \h </w:instrText>
+              <w:instrText xml:space="preserve"> PAGEREF _Toc148032613 \h </w:instrText>
             </w:r>
             <w:r>
               <w:rPr>
@@ -1569,7 +1569,7 @@
               <w14:ligatures w14:val="standardContextual"/>
             </w:rPr>
           </w:pPr>
-          <w:hyperlink w:anchor="_Toc147662853" w:history="1">
+          <w:hyperlink w:anchor="_Toc148032614" w:history="1">
             <w:r>
               <w:rPr>
                 <w:rStyle w:val="Hyperlink"/>
@@ -1596,7 +1596,7 @@
                 <w:noProof/>
                 <w:webHidden/>
               </w:rPr>
-              <w:instrText xml:space="preserve"> PAGEREF _Toc147662853 \h </w:instrText>
+              <w:instrText xml:space="preserve"> PAGEREF _Toc148032614 \h </w:instrText>
             </w:r>
             <w:r>
               <w:rPr>
@@ -1638,7 +1638,7 @@
               <w14:ligatures w14:val="standardContextual"/>
             </w:rPr>
           </w:pPr>
-          <w:hyperlink w:anchor="_Toc147662854" w:history="1">
+          <w:hyperlink w:anchor="_Toc148032615" w:history="1">
             <w:r>
               <w:rPr>
                 <w:rStyle w:val="Hyperlink"/>
@@ -1665,7 +1665,7 @@
                 <w:noProof/>
                 <w:webHidden/>
               </w:rPr>
-              <w:instrText xml:space="preserve"> PAGEREF _Toc147662854 \h </w:instrText>
+              <w:instrText xml:space="preserve"> PAGEREF _Toc148032615 \h </w:instrText>
             </w:r>
             <w:r>
               <w:rPr>
@@ -1710,7 +1710,7 @@
               <w14:ligatures w14:val="standardContextual"/>
             </w:rPr>
           </w:pPr>
-          <w:hyperlink w:anchor="_Toc147662855" w:history="1">
+          <w:hyperlink w:anchor="_Toc148032616" w:history="1">
             <w:r>
               <w:rPr>
                 <w:rStyle w:val="Hyperlink"/>
@@ -1737,7 +1737,7 @@
                 <w:noProof/>
                 <w:webHidden/>
               </w:rPr>
-              <w:instrText xml:space="preserve"> PAGEREF _Toc147662855 \h </w:instrText>
+              <w:instrText xml:space="preserve"> PAGEREF _Toc148032616 \h </w:instrText>
             </w:r>
             <w:r>
               <w:rPr>
@@ -1782,7 +1782,7 @@
               <w14:ligatures w14:val="standardContextual"/>
             </w:rPr>
           </w:pPr>
-          <w:hyperlink w:anchor="_Toc147662856" w:history="1">
+          <w:hyperlink w:anchor="_Toc148032617" w:history="1">
             <w:r>
               <w:rPr>
                 <w:rStyle w:val="Hyperlink"/>
@@ -1809,7 +1809,7 @@
                 <w:noProof/>
                 <w:webHidden/>
               </w:rPr>
-              <w:instrText xml:space="preserve"> PAGEREF _Toc147662856 \h </w:instrText>
+              <w:instrText xml:space="preserve"> PAGEREF _Toc148032617 \h </w:instrText>
             </w:r>
             <w:r>
               <w:rPr>
@@ -1854,7 +1854,7 @@
               <w14:ligatures w14:val="standardContextual"/>
             </w:rPr>
           </w:pPr>
-          <w:hyperlink w:anchor="_Toc147662857" w:history="1">
+          <w:hyperlink w:anchor="_Toc148032618" w:history="1">
             <w:r>
               <w:rPr>
                 <w:rStyle w:val="Hyperlink"/>
@@ -1881,7 +1881,7 @@
                 <w:noProof/>
                 <w:webHidden/>
               </w:rPr>
-              <w:instrText xml:space="preserve"> PAGEREF _Toc147662857 \h </w:instrText>
+              <w:instrText xml:space="preserve"> PAGEREF _Toc148032618 \h </w:instrText>
             </w:r>
             <w:r>
               <w:rPr>
@@ -1926,7 +1926,7 @@
               <w14:ligatures w14:val="standardContextual"/>
             </w:rPr>
           </w:pPr>
-          <w:hyperlink w:anchor="_Toc147662858" w:history="1">
+          <w:hyperlink w:anchor="_Toc148032619" w:history="1">
             <w:r>
               <w:rPr>
                 <w:rStyle w:val="Hyperlink"/>
@@ -1953,7 +1953,7 @@
                 <w:noProof/>
                 <w:webHidden/>
               </w:rPr>
-              <w:instrText xml:space="preserve"> PAGEREF _Toc147662858 \h </w:instrText>
+              <w:instrText xml:space="preserve"> PAGEREF _Toc148032619 \h </w:instrText>
             </w:r>
             <w:r>
               <w:rPr>
@@ -1998,7 +1998,7 @@
               <w14:ligatures w14:val="standardContextual"/>
             </w:rPr>
           </w:pPr>
-          <w:hyperlink w:anchor="_Toc147662859" w:history="1">
+          <w:hyperlink w:anchor="_Toc148032620" w:history="1">
             <w:r>
               <w:rPr>
                 <w:rStyle w:val="Hyperlink"/>
@@ -2025,7 +2025,7 @@
                 <w:noProof/>
                 <w:webHidden/>
               </w:rPr>
-              <w:instrText xml:space="preserve"> PAGEREF _Toc147662859 \h </w:instrText>
+              <w:instrText xml:space="preserve"> PAGEREF _Toc148032620 \h </w:instrText>
             </w:r>
             <w:r>
               <w:rPr>
@@ -2067,7 +2067,7 @@
               <w14:ligatures w14:val="standardContextual"/>
             </w:rPr>
           </w:pPr>
-          <w:hyperlink w:anchor="_Toc147662860" w:history="1">
+          <w:hyperlink w:anchor="_Toc148032621" w:history="1">
             <w:r>
               <w:rPr>
                 <w:rStyle w:val="Hyperlink"/>
@@ -2094,7 +2094,7 @@
                 <w:noProof/>
                 <w:webHidden/>
               </w:rPr>
-              <w:instrText xml:space="preserve"> PAGEREF _Toc147662860 \h </w:instrText>
+              <w:instrText xml:space="preserve"> PAGEREF _Toc148032621 \h </w:instrText>
             </w:r>
             <w:r>
               <w:rPr>
@@ -2139,7 +2139,7 @@
               <w14:ligatures w14:val="standardContextual"/>
             </w:rPr>
           </w:pPr>
-          <w:hyperlink w:anchor="_Toc147662861" w:history="1">
+          <w:hyperlink w:anchor="_Toc148032622" w:history="1">
             <w:r>
               <w:rPr>
                 <w:rStyle w:val="Hyperlink"/>
@@ -2166,7 +2166,7 @@
                 <w:noProof/>
                 <w:webHidden/>
               </w:rPr>
-              <w:instrText xml:space="preserve"> PAGEREF _Toc147662861 \h </w:instrText>
+              <w:instrText xml:space="preserve"> PAGEREF _Toc148032622 \h </w:instrText>
             </w:r>
             <w:r>
               <w:rPr>
@@ -2211,7 +2211,7 @@
               <w14:ligatures w14:val="standardContextual"/>
             </w:rPr>
           </w:pPr>
-          <w:hyperlink w:anchor="_Toc147662862" w:history="1">
+          <w:hyperlink w:anchor="_Toc148032623" w:history="1">
             <w:r>
               <w:rPr>
                 <w:rStyle w:val="Hyperlink"/>
@@ -2238,7 +2238,7 @@
                 <w:noProof/>
                 <w:webHidden/>
               </w:rPr>
-              <w:instrText xml:space="preserve"> PAGEREF _Toc147662862 \h </w:instrText>
+              <w:instrText xml:space="preserve"> PAGEREF _Toc148032623 \h </w:instrText>
             </w:r>
             <w:r>
               <w:rPr>
@@ -2283,7 +2283,7 @@
               <w14:ligatures w14:val="standardContextual"/>
             </w:rPr>
           </w:pPr>
-          <w:hyperlink w:anchor="_Toc147662863" w:history="1">
+          <w:hyperlink w:anchor="_Toc148032624" w:history="1">
             <w:r>
               <w:rPr>
                 <w:rStyle w:val="Hyperlink"/>
@@ -2310,7 +2310,7 @@
                 <w:noProof/>
                 <w:webHidden/>
               </w:rPr>
-              <w:instrText xml:space="preserve"> PAGEREF _Toc147662863 \h </w:instrText>
+              <w:instrText xml:space="preserve"> PAGEREF _Toc148032624 \h </w:instrText>
             </w:r>
             <w:r>
               <w:rPr>
@@ -2355,7 +2355,7 @@
               <w14:ligatures w14:val="standardContextual"/>
             </w:rPr>
           </w:pPr>
-          <w:hyperlink w:anchor="_Toc147662864" w:history="1">
+          <w:hyperlink w:anchor="_Toc148032625" w:history="1">
             <w:r>
               <w:rPr>
                 <w:rStyle w:val="Hyperlink"/>
@@ -2382,7 +2382,7 @@
                 <w:noProof/>
                 <w:webHidden/>
               </w:rPr>
-              <w:instrText xml:space="preserve"> PAGEREF _Toc147662864 \h </w:instrText>
+              <w:instrText xml:space="preserve"> PAGEREF _Toc148032625 \h </w:instrText>
             </w:r>
             <w:r>
               <w:rPr>
@@ -2424,7 +2424,7 @@
               <w14:ligatures w14:val="standardContextual"/>
             </w:rPr>
           </w:pPr>
-          <w:hyperlink w:anchor="_Toc147662865" w:history="1">
+          <w:hyperlink w:anchor="_Toc148032626" w:history="1">
             <w:r>
               <w:rPr>
                 <w:rStyle w:val="Hyperlink"/>
@@ -2451,7 +2451,7 @@
                 <w:noProof/>
                 <w:webHidden/>
               </w:rPr>
-              <w:instrText xml:space="preserve"> PAGEREF _Toc147662865 \h </w:instrText>
+              <w:instrText xml:space="preserve"> PAGEREF _Toc148032626 \h </w:instrText>
             </w:r>
             <w:r>
               <w:rPr>
@@ -2496,7 +2496,7 @@
               <w14:ligatures w14:val="standardContextual"/>
             </w:rPr>
           </w:pPr>
-          <w:hyperlink w:anchor="_Toc147662866" w:history="1">
+          <w:hyperlink w:anchor="_Toc148032627" w:history="1">
             <w:r>
               <w:rPr>
                 <w:rStyle w:val="Hyperlink"/>
@@ -2523,7 +2523,7 @@
                 <w:noProof/>
                 <w:webHidden/>
               </w:rPr>
-              <w:instrText xml:space="preserve"> PAGEREF _Toc147662866 \h </w:instrText>
+              <w:instrText xml:space="preserve"> PAGEREF _Toc148032627 \h </w:instrText>
             </w:r>
             <w:r>
               <w:rPr>
@@ -2568,7 +2568,7 @@
               <w14:ligatures w14:val="standardContextual"/>
             </w:rPr>
           </w:pPr>
-          <w:hyperlink w:anchor="_Toc147662867" w:history="1">
+          <w:hyperlink w:anchor="_Toc148032628" w:history="1">
             <w:r>
               <w:rPr>
                 <w:rStyle w:val="Hyperlink"/>
@@ -2595,7 +2595,7 @@
                 <w:noProof/>
                 <w:webHidden/>
               </w:rPr>
-              <w:instrText xml:space="preserve"> PAGEREF _Toc147662867 \h </w:instrText>
+              <w:instrText xml:space="preserve"> PAGEREF _Toc148032628 \h </w:instrText>
             </w:r>
             <w:r>
               <w:rPr>
@@ -2637,7 +2637,7 @@
               <w14:ligatures w14:val="standardContextual"/>
             </w:rPr>
           </w:pPr>
-          <w:hyperlink w:anchor="_Toc147662868" w:history="1">
+          <w:hyperlink w:anchor="_Toc148032629" w:history="1">
             <w:r>
               <w:rPr>
                 <w:rStyle w:val="Hyperlink"/>
@@ -2664,7 +2664,7 @@
                 <w:noProof/>
                 <w:webHidden/>
               </w:rPr>
-              <w:instrText xml:space="preserve"> PAGEREF _Toc147662868 \h </w:instrText>
+              <w:instrText xml:space="preserve"> PAGEREF _Toc148032629 \h </w:instrText>
             </w:r>
             <w:r>
               <w:rPr>
@@ -2709,7 +2709,7 @@
               <w14:ligatures w14:val="standardContextual"/>
             </w:rPr>
           </w:pPr>
-          <w:hyperlink w:anchor="_Toc147662869" w:history="1">
+          <w:hyperlink w:anchor="_Toc148032630" w:history="1">
             <w:r>
               <w:rPr>
                 <w:rStyle w:val="Hyperlink"/>
@@ -2736,7 +2736,7 @@
                 <w:noProof/>
                 <w:webHidden/>
               </w:rPr>
-              <w:instrText xml:space="preserve"> PAGEREF _Toc147662869 \h </w:instrText>
+              <w:instrText xml:space="preserve"> PAGEREF _Toc148032630 \h </w:instrText>
             </w:r>
             <w:r>
               <w:rPr>
@@ -2781,7 +2781,7 @@
               <w14:ligatures w14:val="standardContextual"/>
             </w:rPr>
           </w:pPr>
-          <w:hyperlink w:anchor="_Toc147662870" w:history="1">
+          <w:hyperlink w:anchor="_Toc148032631" w:history="1">
             <w:r>
               <w:rPr>
                 <w:rStyle w:val="Hyperlink"/>
@@ -2808,7 +2808,7 @@
                 <w:noProof/>
                 <w:webHidden/>
               </w:rPr>
-              <w:instrText xml:space="preserve"> PAGEREF _Toc147662870 \h </w:instrText>
+              <w:instrText xml:space="preserve"> PAGEREF _Toc148032631 \h </w:instrText>
             </w:r>
             <w:r>
               <w:rPr>
@@ -2853,7 +2853,7 @@
               <w14:ligatures w14:val="standardContextual"/>
             </w:rPr>
           </w:pPr>
-          <w:hyperlink w:anchor="_Toc147662871" w:history="1">
+          <w:hyperlink w:anchor="_Toc148032632" w:history="1">
             <w:r>
               <w:rPr>
                 <w:rStyle w:val="Hyperlink"/>
@@ -2880,7 +2880,7 @@
                 <w:noProof/>
                 <w:webHidden/>
               </w:rPr>
-              <w:instrText xml:space="preserve"> PAGEREF _Toc147662871 \h </w:instrText>
+              <w:instrText xml:space="preserve"> PAGEREF _Toc148032632 \h </w:instrText>
             </w:r>
             <w:r>
               <w:rPr>
@@ -2925,7 +2925,7 @@
               <w14:ligatures w14:val="standardContextual"/>
             </w:rPr>
           </w:pPr>
-          <w:hyperlink w:anchor="_Toc147662872" w:history="1">
+          <w:hyperlink w:anchor="_Toc148032633" w:history="1">
             <w:r>
               <w:rPr>
                 <w:rStyle w:val="Hyperlink"/>
@@ -2952,7 +2952,7 @@
                 <w:noProof/>
                 <w:webHidden/>
               </w:rPr>
-              <w:instrText xml:space="preserve"> PAGEREF _Toc147662872 \h </w:instrText>
+              <w:instrText xml:space="preserve"> PAGEREF _Toc148032633 \h </w:instrText>
             </w:r>
             <w:r>
               <w:rPr>
@@ -2997,7 +2997,7 @@
               <w14:ligatures w14:val="standardContextual"/>
             </w:rPr>
           </w:pPr>
-          <w:hyperlink w:anchor="_Toc147662873" w:history="1">
+          <w:hyperlink w:anchor="_Toc148032634" w:history="1">
             <w:r>
               <w:rPr>
                 <w:rStyle w:val="Hyperlink"/>
@@ -3024,7 +3024,7 @@
                 <w:noProof/>
                 <w:webHidden/>
               </w:rPr>
-              <w:instrText xml:space="preserve"> PAGEREF _Toc147662873 \h </w:instrText>
+              <w:instrText xml:space="preserve"> PAGEREF _Toc148032634 \h </w:instrText>
             </w:r>
             <w:r>
               <w:rPr>
@@ -3044,7 +3044,7 @@
                 <w:noProof/>
                 <w:webHidden/>
               </w:rPr>
-              <w:t>21</w:t>
+              <w:t>22</w:t>
             </w:r>
             <w:r>
               <w:rPr>
@@ -3069,7 +3069,7 @@
               <w14:ligatures w14:val="standardContextual"/>
             </w:rPr>
           </w:pPr>
-          <w:hyperlink w:anchor="_Toc147662874" w:history="1">
+          <w:hyperlink w:anchor="_Toc148032635" w:history="1">
             <w:r>
               <w:rPr>
                 <w:rStyle w:val="Hyperlink"/>
@@ -3096,7 +3096,7 @@
                 <w:noProof/>
                 <w:webHidden/>
               </w:rPr>
-              <w:instrText xml:space="preserve"> PAGEREF _Toc147662874 \h </w:instrText>
+              <w:instrText xml:space="preserve"> PAGEREF _Toc148032635 \h </w:instrText>
             </w:r>
             <w:r>
               <w:rPr>
@@ -3116,7 +3116,7 @@
                 <w:noProof/>
                 <w:webHidden/>
               </w:rPr>
-              <w:t>21</w:t>
+              <w:t>22</w:t>
             </w:r>
             <w:r>
               <w:rPr>
@@ -3141,7 +3141,7 @@
               <w14:ligatures w14:val="standardContextual"/>
             </w:rPr>
           </w:pPr>
-          <w:hyperlink w:anchor="_Toc147662875" w:history="1">
+          <w:hyperlink w:anchor="_Toc148032636" w:history="1">
             <w:r>
               <w:rPr>
                 <w:rStyle w:val="Hyperlink"/>
@@ -3168,7 +3168,7 @@
                 <w:noProof/>
                 <w:webHidden/>
               </w:rPr>
-              <w:instrText xml:space="preserve"> PAGEREF _Toc147662875 \h </w:instrText>
+              <w:instrText xml:space="preserve"> PAGEREF _Toc148032636 \h </w:instrText>
             </w:r>
             <w:r>
               <w:rPr>
@@ -3188,7 +3188,7 @@
                 <w:noProof/>
                 <w:webHidden/>
               </w:rPr>
-              <w:t>25</w:t>
+              <w:t>26</w:t>
             </w:r>
             <w:r>
               <w:rPr>
@@ -3213,7 +3213,7 @@
               <w14:ligatures w14:val="standardContextual"/>
             </w:rPr>
           </w:pPr>
-          <w:hyperlink w:anchor="_Toc147662876" w:history="1">
+          <w:hyperlink w:anchor="_Toc148032637" w:history="1">
             <w:r>
               <w:rPr>
                 <w:rStyle w:val="Hyperlink"/>
@@ -3240,7 +3240,7 @@
                 <w:noProof/>
                 <w:webHidden/>
               </w:rPr>
-              <w:instrText xml:space="preserve"> PAGEREF _Toc147662876 \h </w:instrText>
+              <w:instrText xml:space="preserve"> PAGEREF _Toc148032637 \h </w:instrText>
             </w:r>
             <w:r>
               <w:rPr>
@@ -3260,7 +3260,7 @@
                 <w:noProof/>
                 <w:webHidden/>
               </w:rPr>
-              <w:t>29</w:t>
+              <w:t>30</w:t>
             </w:r>
             <w:r>
               <w:rPr>
@@ -3285,7 +3285,7 @@
               <w14:ligatures w14:val="standardContextual"/>
             </w:rPr>
           </w:pPr>
-          <w:hyperlink w:anchor="_Toc147662877" w:history="1">
+          <w:hyperlink w:anchor="_Toc148032638" w:history="1">
             <w:r>
               <w:rPr>
                 <w:rStyle w:val="Hyperlink"/>
@@ -3312,7 +3312,7 @@
                 <w:noProof/>
                 <w:webHidden/>
               </w:rPr>
-              <w:instrText xml:space="preserve"> PAGEREF _Toc147662877 \h </w:instrText>
+              <w:instrText xml:space="preserve"> PAGEREF _Toc148032638 \h </w:instrText>
             </w:r>
             <w:r>
               <w:rPr>
@@ -3332,7 +3332,7 @@
                 <w:noProof/>
                 <w:webHidden/>
               </w:rPr>
-              <w:t>31</w:t>
+              <w:t>33</w:t>
             </w:r>
             <w:r>
               <w:rPr>
@@ -3354,7 +3354,7 @@
               <w14:ligatures w14:val="standardContextual"/>
             </w:rPr>
           </w:pPr>
-          <w:hyperlink w:anchor="_Toc147662878" w:history="1">
+          <w:hyperlink w:anchor="_Toc148032639" w:history="1">
             <w:r>
               <w:rPr>
                 <w:rStyle w:val="Hyperlink"/>
@@ -3381,7 +3381,7 @@
                 <w:noProof/>
                 <w:webHidden/>
               </w:rPr>
-              <w:instrText xml:space="preserve"> PAGEREF _Toc147662878 \h </w:instrText>
+              <w:instrText xml:space="preserve"> PAGEREF _Toc148032639 \h </w:instrText>
             </w:r>
             <w:r>
               <w:rPr>
@@ -3401,7 +3401,7 @@
                 <w:noProof/>
                 <w:webHidden/>
               </w:rPr>
-              <w:t>32</w:t>
+              <w:t>34</w:t>
             </w:r>
             <w:r>
               <w:rPr>
@@ -3426,7 +3426,7 @@
               <w14:ligatures w14:val="standardContextual"/>
             </w:rPr>
           </w:pPr>
-          <w:hyperlink w:anchor="_Toc147662879" w:history="1">
+          <w:hyperlink w:anchor="_Toc148032640" w:history="1">
             <w:r>
               <w:rPr>
                 <w:rStyle w:val="Hyperlink"/>
@@ -3453,7 +3453,7 @@
                 <w:noProof/>
                 <w:webHidden/>
               </w:rPr>
-              <w:instrText xml:space="preserve"> PAGEREF _Toc147662879 \h </w:instrText>
+              <w:instrText xml:space="preserve"> PAGEREF _Toc148032640 \h </w:instrText>
             </w:r>
             <w:r>
               <w:rPr>
@@ -3473,7 +3473,7 @@
                 <w:noProof/>
                 <w:webHidden/>
               </w:rPr>
-              <w:t>32</w:t>
+              <w:t>34</w:t>
             </w:r>
             <w:r>
               <w:rPr>
@@ -3498,7 +3498,7 @@
               <w14:ligatures w14:val="standardContextual"/>
             </w:rPr>
           </w:pPr>
-          <w:hyperlink w:anchor="_Toc147662880" w:history="1">
+          <w:hyperlink w:anchor="_Toc148032641" w:history="1">
             <w:r>
               <w:rPr>
                 <w:rStyle w:val="Hyperlink"/>
@@ -3525,7 +3525,7 @@
                 <w:noProof/>
                 <w:webHidden/>
               </w:rPr>
-              <w:instrText xml:space="preserve"> PAGEREF _Toc147662880 \h </w:instrText>
+              <w:instrText xml:space="preserve"> PAGEREF _Toc148032641 \h </w:instrText>
             </w:r>
             <w:r>
               <w:rPr>
@@ -3545,7 +3545,7 @@
                 <w:noProof/>
                 <w:webHidden/>
               </w:rPr>
-              <w:t>32</w:t>
+              <w:t>34</w:t>
             </w:r>
             <w:r>
               <w:rPr>
@@ -3570,7 +3570,7 @@
               <w14:ligatures w14:val="standardContextual"/>
             </w:rPr>
           </w:pPr>
-          <w:hyperlink w:anchor="_Toc147662881" w:history="1">
+          <w:hyperlink w:anchor="_Toc148032642" w:history="1">
             <w:r>
               <w:rPr>
                 <w:rStyle w:val="Hyperlink"/>
@@ -3597,7 +3597,7 @@
                 <w:noProof/>
                 <w:webHidden/>
               </w:rPr>
-              <w:instrText xml:space="preserve"> PAGEREF _Toc147662881 \h </w:instrText>
+              <w:instrText xml:space="preserve"> PAGEREF _Toc148032642 \h </w:instrText>
             </w:r>
             <w:r>
               <w:rPr>
@@ -3617,7 +3617,7 @@
                 <w:noProof/>
                 <w:webHidden/>
               </w:rPr>
-              <w:t>35</w:t>
+              <w:t>37</w:t>
             </w:r>
             <w:r>
               <w:rPr>
@@ -3639,7 +3639,7 @@
               <w14:ligatures w14:val="standardContextual"/>
             </w:rPr>
           </w:pPr>
-          <w:hyperlink w:anchor="_Toc147662882" w:history="1">
+          <w:hyperlink w:anchor="_Toc148032643" w:history="1">
             <w:r>
               <w:rPr>
                 <w:rStyle w:val="Hyperlink"/>
@@ -3666,7 +3666,7 @@
                 <w:noProof/>
                 <w:webHidden/>
               </w:rPr>
-              <w:instrText xml:space="preserve"> PAGEREF _Toc147662882 \h </w:instrText>
+              <w:instrText xml:space="preserve"> PAGEREF _Toc148032643 \h </w:instrText>
             </w:r>
             <w:r>
               <w:rPr>
@@ -3686,7 +3686,7 @@
                 <w:noProof/>
                 <w:webHidden/>
               </w:rPr>
-              <w:t>36</w:t>
+              <w:t>38</w:t>
             </w:r>
             <w:r>
               <w:rPr>
@@ -3711,7 +3711,7 @@
               <w14:ligatures w14:val="standardContextual"/>
             </w:rPr>
           </w:pPr>
-          <w:hyperlink w:anchor="_Toc147662883" w:history="1">
+          <w:hyperlink w:anchor="_Toc148032644" w:history="1">
             <w:r>
               <w:rPr>
                 <w:rStyle w:val="Hyperlink"/>
@@ -3738,7 +3738,7 @@
                 <w:noProof/>
                 <w:webHidden/>
               </w:rPr>
-              <w:instrText xml:space="preserve"> PAGEREF _Toc147662883 \h </w:instrText>
+              <w:instrText xml:space="preserve"> PAGEREF _Toc148032644 \h </w:instrText>
             </w:r>
             <w:r>
               <w:rPr>
@@ -3758,7 +3758,7 @@
                 <w:noProof/>
                 <w:webHidden/>
               </w:rPr>
-              <w:t>36</w:t>
+              <w:t>38</w:t>
             </w:r>
             <w:r>
               <w:rPr>
@@ -3783,7 +3783,7 @@
               <w14:ligatures w14:val="standardContextual"/>
             </w:rPr>
           </w:pPr>
-          <w:hyperlink w:anchor="_Toc147662884" w:history="1">
+          <w:hyperlink w:anchor="_Toc148032645" w:history="1">
             <w:r>
               <w:rPr>
                 <w:rStyle w:val="Hyperlink"/>
@@ -3810,7 +3810,7 @@
                 <w:noProof/>
                 <w:webHidden/>
               </w:rPr>
-              <w:instrText xml:space="preserve"> PAGEREF _Toc147662884 \h </w:instrText>
+              <w:instrText xml:space="preserve"> PAGEREF _Toc148032645 \h </w:instrText>
             </w:r>
             <w:r>
               <w:rPr>
@@ -3830,7 +3830,7 @@
                 <w:noProof/>
                 <w:webHidden/>
               </w:rPr>
-              <w:t>36</w:t>
+              <w:t>38</w:t>
             </w:r>
             <w:r>
               <w:rPr>
@@ -3852,7 +3852,7 @@
               <w14:ligatures w14:val="standardContextual"/>
             </w:rPr>
           </w:pPr>
-          <w:hyperlink w:anchor="_Toc147662885" w:history="1">
+          <w:hyperlink w:anchor="_Toc148032646" w:history="1">
             <w:r>
               <w:rPr>
                 <w:rStyle w:val="Hyperlink"/>
@@ -3879,7 +3879,7 @@
                 <w:noProof/>
                 <w:webHidden/>
               </w:rPr>
-              <w:instrText xml:space="preserve"> PAGEREF _Toc147662885 \h </w:instrText>
+              <w:instrText xml:space="preserve"> PAGEREF _Toc148032646 \h </w:instrText>
             </w:r>
             <w:r>
               <w:rPr>
@@ -3899,7 +3899,7 @@
                 <w:noProof/>
                 <w:webHidden/>
               </w:rPr>
-              <w:t>37</w:t>
+              <w:t>39</w:t>
             </w:r>
             <w:r>
               <w:rPr>
@@ -3924,7 +3924,7 @@
               <w14:ligatures w14:val="standardContextual"/>
             </w:rPr>
           </w:pPr>
-          <w:hyperlink w:anchor="_Toc147662886" w:history="1">
+          <w:hyperlink w:anchor="_Toc148032647" w:history="1">
             <w:r>
               <w:rPr>
                 <w:rStyle w:val="Hyperlink"/>
@@ -3951,7 +3951,7 @@
                 <w:noProof/>
                 <w:webHidden/>
               </w:rPr>
-              <w:instrText xml:space="preserve"> PAGEREF _Toc147662886 \h </w:instrText>
+              <w:instrText xml:space="preserve"> PAGEREF _Toc148032647 \h </w:instrText>
             </w:r>
             <w:r>
               <w:rPr>
@@ -3971,7 +3971,7 @@
                 <w:noProof/>
                 <w:webHidden/>
               </w:rPr>
-              <w:t>37</w:t>
+              <w:t>39</w:t>
             </w:r>
             <w:r>
               <w:rPr>
@@ -3996,7 +3996,7 @@
               <w14:ligatures w14:val="standardContextual"/>
             </w:rPr>
           </w:pPr>
-          <w:hyperlink w:anchor="_Toc147662887" w:history="1">
+          <w:hyperlink w:anchor="_Toc148032648" w:history="1">
             <w:r>
               <w:rPr>
                 <w:rStyle w:val="Hyperlink"/>
@@ -4023,7 +4023,7 @@
                 <w:noProof/>
                 <w:webHidden/>
               </w:rPr>
-              <w:instrText xml:space="preserve"> PAGEREF _Toc147662887 \h </w:instrText>
+              <w:instrText xml:space="preserve"> PAGEREF _Toc148032648 \h </w:instrText>
             </w:r>
             <w:r>
               <w:rPr>
@@ -4043,7 +4043,7 @@
                 <w:noProof/>
                 <w:webHidden/>
               </w:rPr>
-              <w:t>37</w:t>
+              <w:t>39</w:t>
             </w:r>
             <w:r>
               <w:rPr>
@@ -4068,7 +4068,7 @@
               <w14:ligatures w14:val="standardContextual"/>
             </w:rPr>
           </w:pPr>
-          <w:hyperlink w:anchor="_Toc147662888" w:history="1">
+          <w:hyperlink w:anchor="_Toc148032649" w:history="1">
             <w:r>
               <w:rPr>
                 <w:rStyle w:val="Hyperlink"/>
@@ -4095,7 +4095,7 @@
                 <w:noProof/>
                 <w:webHidden/>
               </w:rPr>
-              <w:instrText xml:space="preserve"> PAGEREF _Toc147662888 \h </w:instrText>
+              <w:instrText xml:space="preserve"> PAGEREF _Toc148032649 \h </w:instrText>
             </w:r>
             <w:r>
               <w:rPr>
@@ -4115,7 +4115,7 @@
                 <w:noProof/>
                 <w:webHidden/>
               </w:rPr>
-              <w:t>37</w:t>
+              <w:t>39</w:t>
             </w:r>
             <w:r>
               <w:rPr>
@@ -4137,7 +4137,7 @@
               <w14:ligatures w14:val="standardContextual"/>
             </w:rPr>
           </w:pPr>
-          <w:hyperlink w:anchor="_Toc147662889" w:history="1">
+          <w:hyperlink w:anchor="_Toc148032650" w:history="1">
             <w:r>
               <w:rPr>
                 <w:rStyle w:val="Hyperlink"/>
@@ -4164,7 +4164,7 @@
                 <w:noProof/>
                 <w:webHidden/>
               </w:rPr>
-              <w:instrText xml:space="preserve"> PAGEREF _Toc147662889 \h </w:instrText>
+              <w:instrText xml:space="preserve"> PAGEREF _Toc148032650 \h </w:instrText>
             </w:r>
             <w:r>
               <w:rPr>
@@ -4184,7 +4184,7 @@
                 <w:noProof/>
                 <w:webHidden/>
               </w:rPr>
-              <w:t>38</w:t>
+              <w:t>40</w:t>
             </w:r>
             <w:r>
               <w:rPr>
@@ -4209,7 +4209,7 @@
               <w14:ligatures w14:val="standardContextual"/>
             </w:rPr>
           </w:pPr>
-          <w:hyperlink w:anchor="_Toc147662890" w:history="1">
+          <w:hyperlink w:anchor="_Toc148032651" w:history="1">
             <w:r>
               <w:rPr>
                 <w:rStyle w:val="Hyperlink"/>
@@ -4236,7 +4236,7 @@
                 <w:noProof/>
                 <w:webHidden/>
               </w:rPr>
-              <w:instrText xml:space="preserve"> PAGEREF _Toc147662890 \h </w:instrText>
+              <w:instrText xml:space="preserve"> PAGEREF _Toc148032651 \h </w:instrText>
             </w:r>
             <w:r>
               <w:rPr>
@@ -4256,7 +4256,7 @@
                 <w:noProof/>
                 <w:webHidden/>
               </w:rPr>
-              <w:t>38</w:t>
+              <w:t>40</w:t>
             </w:r>
             <w:r>
               <w:rPr>
@@ -4281,7 +4281,7 @@
               <w14:ligatures w14:val="standardContextual"/>
             </w:rPr>
           </w:pPr>
-          <w:hyperlink w:anchor="_Toc147662891" w:history="1">
+          <w:hyperlink w:anchor="_Toc148032652" w:history="1">
             <w:r>
               <w:rPr>
                 <w:rStyle w:val="Hyperlink"/>
@@ -4308,7 +4308,7 @@
                 <w:noProof/>
                 <w:webHidden/>
               </w:rPr>
-              <w:instrText xml:space="preserve"> PAGEREF _Toc147662891 \h </w:instrText>
+              <w:instrText xml:space="preserve"> PAGEREF _Toc148032652 \h </w:instrText>
             </w:r>
             <w:r>
               <w:rPr>
@@ -4328,7 +4328,7 @@
                 <w:noProof/>
                 <w:webHidden/>
               </w:rPr>
-              <w:t>38</w:t>
+              <w:t>40</w:t>
             </w:r>
             <w:r>
               <w:rPr>
@@ -4350,7 +4350,7 @@
               <w14:ligatures w14:val="standardContextual"/>
             </w:rPr>
           </w:pPr>
-          <w:hyperlink w:anchor="_Toc147662892" w:history="1">
+          <w:hyperlink w:anchor="_Toc148032653" w:history="1">
             <w:r>
               <w:rPr>
                 <w:rStyle w:val="Hyperlink"/>
@@ -4377,7 +4377,7 @@
                 <w:noProof/>
                 <w:webHidden/>
               </w:rPr>
-              <w:instrText xml:space="preserve"> PAGEREF _Toc147662892 \h </w:instrText>
+              <w:instrText xml:space="preserve"> PAGEREF _Toc148032653 \h </w:instrText>
             </w:r>
             <w:r>
               <w:rPr>
@@ -4397,7 +4397,7 @@
                 <w:noProof/>
                 <w:webHidden/>
               </w:rPr>
-              <w:t>39</w:t>
+              <w:t>41</w:t>
             </w:r>
             <w:r>
               <w:rPr>
@@ -4422,7 +4422,7 @@
               <w14:ligatures w14:val="standardContextual"/>
             </w:rPr>
           </w:pPr>
-          <w:hyperlink w:anchor="_Toc147662893" w:history="1">
+          <w:hyperlink w:anchor="_Toc148032654" w:history="1">
             <w:r>
               <w:rPr>
                 <w:rStyle w:val="Hyperlink"/>
@@ -4449,7 +4449,7 @@
                 <w:noProof/>
                 <w:webHidden/>
               </w:rPr>
-              <w:instrText xml:space="preserve"> PAGEREF _Toc147662893 \h </w:instrText>
+              <w:instrText xml:space="preserve"> PAGEREF _Toc148032654 \h </w:instrText>
             </w:r>
             <w:r>
               <w:rPr>
@@ -4469,7 +4469,7 @@
                 <w:noProof/>
                 <w:webHidden/>
               </w:rPr>
-              <w:t>39</w:t>
+              <w:t>41</w:t>
             </w:r>
             <w:r>
               <w:rPr>
@@ -4494,7 +4494,7 @@
               <w14:ligatures w14:val="standardContextual"/>
             </w:rPr>
           </w:pPr>
-          <w:hyperlink w:anchor="_Toc147662894" w:history="1">
+          <w:hyperlink w:anchor="_Toc148032655" w:history="1">
             <w:r>
               <w:rPr>
                 <w:rStyle w:val="Hyperlink"/>
@@ -4521,7 +4521,7 @@
                 <w:noProof/>
                 <w:webHidden/>
               </w:rPr>
-              <w:instrText xml:space="preserve"> PAGEREF _Toc147662894 \h </w:instrText>
+              <w:instrText xml:space="preserve"> PAGEREF _Toc148032655 \h </w:instrText>
             </w:r>
             <w:r>
               <w:rPr>
@@ -4541,7 +4541,7 @@
                 <w:noProof/>
                 <w:webHidden/>
               </w:rPr>
-              <w:t>39</w:t>
+              <w:t>41</w:t>
             </w:r>
             <w:r>
               <w:rPr>
@@ -4566,7 +4566,7 @@
               <w14:ligatures w14:val="standardContextual"/>
             </w:rPr>
           </w:pPr>
-          <w:hyperlink w:anchor="_Toc147662895" w:history="1">
+          <w:hyperlink w:anchor="_Toc148032656" w:history="1">
             <w:r>
               <w:rPr>
                 <w:rStyle w:val="Hyperlink"/>
@@ -4593,7 +4593,7 @@
                 <w:noProof/>
                 <w:webHidden/>
               </w:rPr>
-              <w:instrText xml:space="preserve"> PAGEREF _Toc147662895 \h </w:instrText>
+              <w:instrText xml:space="preserve"> PAGEREF _Toc148032656 \h </w:instrText>
             </w:r>
             <w:r>
               <w:rPr>
@@ -4613,7 +4613,7 @@
                 <w:noProof/>
                 <w:webHidden/>
               </w:rPr>
-              <w:t>39</w:t>
+              <w:t>41</w:t>
             </w:r>
             <w:r>
               <w:rPr>
@@ -4638,7 +4638,7 @@
               <w14:ligatures w14:val="standardContextual"/>
             </w:rPr>
           </w:pPr>
-          <w:hyperlink w:anchor="_Toc147662896" w:history="1">
+          <w:hyperlink w:anchor="_Toc148032657" w:history="1">
             <w:r>
               <w:rPr>
                 <w:rStyle w:val="Hyperlink"/>
@@ -4665,7 +4665,7 @@
                 <w:noProof/>
                 <w:webHidden/>
               </w:rPr>
-              <w:instrText xml:space="preserve"> PAGEREF _Toc147662896 \h </w:instrText>
+              <w:instrText xml:space="preserve"> PAGEREF _Toc148032657 \h </w:instrText>
             </w:r>
             <w:r>
               <w:rPr>
@@ -4685,7 +4685,7 @@
                 <w:noProof/>
                 <w:webHidden/>
               </w:rPr>
-              <w:t>39</w:t>
+              <w:t>41</w:t>
             </w:r>
             <w:r>
               <w:rPr>
@@ -4707,7 +4707,7 @@
               <w14:ligatures w14:val="standardContextual"/>
             </w:rPr>
           </w:pPr>
-          <w:hyperlink w:anchor="_Toc147662897" w:history="1">
+          <w:hyperlink w:anchor="_Toc148032658" w:history="1">
             <w:r>
               <w:rPr>
                 <w:rStyle w:val="Hyperlink"/>
@@ -4734,7 +4734,7 @@
                 <w:noProof/>
                 <w:webHidden/>
               </w:rPr>
-              <w:instrText xml:space="preserve"> PAGEREF _Toc147662897 \h </w:instrText>
+              <w:instrText xml:space="preserve"> PAGEREF _Toc148032658 \h </w:instrText>
             </w:r>
             <w:r>
               <w:rPr>
@@ -4754,7 +4754,7 @@
                 <w:noProof/>
                 <w:webHidden/>
               </w:rPr>
-              <w:t>40</w:t>
+              <w:t>42</w:t>
             </w:r>
             <w:r>
               <w:rPr>
@@ -4776,7 +4776,7 @@
               <w14:ligatures w14:val="standardContextual"/>
             </w:rPr>
           </w:pPr>
-          <w:hyperlink w:anchor="_Toc147662898" w:history="1">
+          <w:hyperlink w:anchor="_Toc148032659" w:history="1">
             <w:r>
               <w:rPr>
                 <w:rStyle w:val="Hyperlink"/>
@@ -4803,7 +4803,7 @@
                 <w:noProof/>
                 <w:webHidden/>
               </w:rPr>
-              <w:instrText xml:space="preserve"> PAGEREF _Toc147662898 \h </w:instrText>
+              <w:instrText xml:space="preserve"> PAGEREF _Toc148032659 \h </w:instrText>
             </w:r>
             <w:r>
               <w:rPr>
@@ -4823,7 +4823,7 @@
                 <w:noProof/>
                 <w:webHidden/>
               </w:rPr>
-              <w:t>41</w:t>
+              <w:t>43</w:t>
             </w:r>
             <w:r>
               <w:rPr>
@@ -4845,7 +4845,7 @@
               <w14:ligatures w14:val="standardContextual"/>
             </w:rPr>
           </w:pPr>
-          <w:hyperlink w:anchor="_Toc147662899" w:history="1">
+          <w:hyperlink w:anchor="_Toc148032660" w:history="1">
             <w:r>
               <w:rPr>
                 <w:rStyle w:val="Hyperlink"/>
@@ -4872,7 +4872,7 @@
                 <w:noProof/>
                 <w:webHidden/>
               </w:rPr>
-              <w:instrText xml:space="preserve"> PAGEREF _Toc147662899 \h </w:instrText>
+              <w:instrText xml:space="preserve"> PAGEREF _Toc148032660 \h </w:instrText>
             </w:r>
             <w:r>
               <w:rPr>
@@ -4892,7 +4892,7 @@
                 <w:noProof/>
                 <w:webHidden/>
               </w:rPr>
-              <w:t>42</w:t>
+              <w:t>44</w:t>
             </w:r>
             <w:r>
               <w:rPr>
@@ -4936,7 +4936,7 @@
       <w:bookmarkStart w:id="1" w:name="_Toc146297464"/>
       <w:bookmarkStart w:id="2" w:name="_Toc146297584"/>
       <w:bookmarkStart w:id="3" w:name="_Toc146297790"/>
-      <w:bookmarkStart w:id="4" w:name="_Toc147662848"/>
+      <w:bookmarkStart w:id="4" w:name="_Toc148032609"/>
       <w:r>
         <w:lastRenderedPageBreak/>
         <w:t>Índice de figuras</w:t>
@@ -4955,7 +4955,7 @@
       <w:bookmarkStart w:id="6" w:name="_Toc146297465"/>
       <w:bookmarkStart w:id="7" w:name="_Toc146297585"/>
       <w:bookmarkStart w:id="8" w:name="_Toc146297791"/>
-      <w:bookmarkStart w:id="9" w:name="_Toc147662849"/>
+      <w:bookmarkStart w:id="9" w:name="_Toc148032610"/>
       <w:r>
         <w:t>índice de ilustraciones</w:t>
       </w:r>
@@ -5001,7 +5001,7 @@
         </w:rPr>
         <w:fldChar w:fldCharType="separate"/>
       </w:r>
-      <w:hyperlink w:anchor="_Toc147662900" w:history="1">
+      <w:hyperlink w:anchor="_Toc148032574" w:history="1">
         <w:r>
           <w:rPr>
             <w:rStyle w:val="Hyperlink"/>
@@ -5028,7 +5028,7 @@
             <w:noProof/>
             <w:webHidden/>
           </w:rPr>
-          <w:instrText xml:space="preserve"> PAGEREF _Toc147662900 \h </w:instrText>
+          <w:instrText xml:space="preserve"> PAGEREF _Toc148032574 \h </w:instrText>
         </w:r>
         <w:r>
           <w:rPr>
@@ -5074,7 +5074,7 @@
           <w14:ligatures w14:val="standardContextual"/>
         </w:rPr>
       </w:pPr>
-      <w:hyperlink w:anchor="_Toc147662901" w:history="1">
+      <w:hyperlink w:anchor="_Toc148032575" w:history="1">
         <w:r>
           <w:rPr>
             <w:rStyle w:val="Hyperlink"/>
@@ -5101,7 +5101,7 @@
             <w:noProof/>
             <w:webHidden/>
           </w:rPr>
-          <w:instrText xml:space="preserve"> PAGEREF _Toc147662901 \h </w:instrText>
+          <w:instrText xml:space="preserve"> PAGEREF _Toc148032575 \h </w:instrText>
         </w:r>
         <w:r>
           <w:rPr>
@@ -5147,7 +5147,7 @@
           <w14:ligatures w14:val="standardContextual"/>
         </w:rPr>
       </w:pPr>
-      <w:hyperlink w:anchor="_Toc147662902" w:history="1">
+      <w:hyperlink w:anchor="_Toc148032576" w:history="1">
         <w:r>
           <w:rPr>
             <w:rStyle w:val="Hyperlink"/>
@@ -5174,7 +5174,7 @@
             <w:noProof/>
             <w:webHidden/>
           </w:rPr>
-          <w:instrText xml:space="preserve"> PAGEREF _Toc147662902 \h </w:instrText>
+          <w:instrText xml:space="preserve"> PAGEREF _Toc148032576 \h </w:instrText>
         </w:r>
         <w:r>
           <w:rPr>
@@ -5220,7 +5220,7 @@
           <w14:ligatures w14:val="standardContextual"/>
         </w:rPr>
       </w:pPr>
-      <w:hyperlink w:anchor="_Toc147662903" w:history="1">
+      <w:hyperlink w:anchor="_Toc148032577" w:history="1">
         <w:r>
           <w:rPr>
             <w:rStyle w:val="Hyperlink"/>
@@ -5247,7 +5247,7 @@
             <w:noProof/>
             <w:webHidden/>
           </w:rPr>
-          <w:instrText xml:space="preserve"> PAGEREF _Toc147662903 \h </w:instrText>
+          <w:instrText xml:space="preserve"> PAGEREF _Toc148032577 \h </w:instrText>
         </w:r>
         <w:r>
           <w:rPr>
@@ -5293,7 +5293,7 @@
           <w14:ligatures w14:val="standardContextual"/>
         </w:rPr>
       </w:pPr>
-      <w:hyperlink w:anchor="_Toc147662904" w:history="1">
+      <w:hyperlink w:anchor="_Toc148032578" w:history="1">
         <w:r>
           <w:rPr>
             <w:rStyle w:val="Hyperlink"/>
@@ -5320,7 +5320,7 @@
             <w:noProof/>
             <w:webHidden/>
           </w:rPr>
-          <w:instrText xml:space="preserve"> PAGEREF _Toc147662904 \h </w:instrText>
+          <w:instrText xml:space="preserve"> PAGEREF _Toc148032578 \h </w:instrText>
         </w:r>
         <w:r>
           <w:rPr>
@@ -5366,7 +5366,7 @@
           <w14:ligatures w14:val="standardContextual"/>
         </w:rPr>
       </w:pPr>
-      <w:hyperlink w:anchor="_Toc147662905" w:history="1">
+      <w:hyperlink w:anchor="_Toc148032579" w:history="1">
         <w:r>
           <w:rPr>
             <w:rStyle w:val="Hyperlink"/>
@@ -5393,7 +5393,7 @@
             <w:noProof/>
             <w:webHidden/>
           </w:rPr>
-          <w:instrText xml:space="preserve"> PAGEREF _Toc147662905 \h </w:instrText>
+          <w:instrText xml:space="preserve"> PAGEREF _Toc148032579 \h </w:instrText>
         </w:r>
         <w:r>
           <w:rPr>
@@ -5439,7 +5439,7 @@
           <w14:ligatures w14:val="standardContextual"/>
         </w:rPr>
       </w:pPr>
-      <w:hyperlink w:anchor="_Toc147662906" w:history="1">
+      <w:hyperlink w:anchor="_Toc148032580" w:history="1">
         <w:r>
           <w:rPr>
             <w:rStyle w:val="Hyperlink"/>
@@ -5467,7 +5467,7 @@
             <w:noProof/>
             <w:webHidden/>
           </w:rPr>
-          <w:instrText xml:space="preserve"> PAGEREF _Toc147662906 \h </w:instrText>
+          <w:instrText xml:space="preserve"> PAGEREF _Toc148032580 \h </w:instrText>
         </w:r>
         <w:r>
           <w:rPr>
@@ -5513,7 +5513,7 @@
           <w14:ligatures w14:val="standardContextual"/>
         </w:rPr>
       </w:pPr>
-      <w:hyperlink w:anchor="_Toc147662907" w:history="1">
+      <w:hyperlink w:anchor="_Toc148032581" w:history="1">
         <w:r>
           <w:rPr>
             <w:rStyle w:val="Hyperlink"/>
@@ -5541,7 +5541,7 @@
             <w:noProof/>
             <w:webHidden/>
           </w:rPr>
-          <w:instrText xml:space="preserve"> PAGEREF _Toc147662907 \h </w:instrText>
+          <w:instrText xml:space="preserve"> PAGEREF _Toc148032581 \h </w:instrText>
         </w:r>
         <w:r>
           <w:rPr>
@@ -5587,13 +5587,13 @@
           <w14:ligatures w14:val="standardContextual"/>
         </w:rPr>
       </w:pPr>
-      <w:hyperlink w:anchor="_Toc147662908" w:history="1">
+      <w:hyperlink w:anchor="_Toc148032582" w:history="1">
         <w:r>
           <w:rPr>
             <w:rStyle w:val="Hyperlink"/>
             <w:noProof/>
           </w:rPr>
-          <w:t>Ilustración 9. Gameplay loop de un sector</w:t>
+          <w:t>Ilustración 9. Gameplay loop de un tramo</w:t>
         </w:r>
         <w:r>
           <w:rPr>
@@ -5614,7 +5614,7 @@
             <w:noProof/>
             <w:webHidden/>
           </w:rPr>
-          <w:instrText xml:space="preserve"> PAGEREF _Toc147662908 \h </w:instrText>
+          <w:instrText xml:space="preserve"> PAGEREF _Toc148032582 \h </w:instrText>
         </w:r>
         <w:r>
           <w:rPr>
@@ -5660,13 +5660,13 @@
           <w14:ligatures w14:val="standardContextual"/>
         </w:rPr>
       </w:pPr>
-      <w:hyperlink w:anchor="_Toc147662909" w:history="1">
+      <w:hyperlink w:anchor="_Toc148032583" w:history="1">
         <w:r>
           <w:rPr>
             <w:rStyle w:val="Hyperlink"/>
             <w:noProof/>
           </w:rPr>
-          <w:t>Ilustración 10. Gameplay loop de una etapa</w:t>
+          <w:t>Ilustración 10. Gameplay loop de una etapa completa</w:t>
         </w:r>
         <w:r>
           <w:rPr>
@@ -5687,7 +5687,7 @@
             <w:noProof/>
             <w:webHidden/>
           </w:rPr>
-          <w:instrText xml:space="preserve"> PAGEREF _Toc147662909 \h </w:instrText>
+          <w:instrText xml:space="preserve"> PAGEREF _Toc148032583 \h </w:instrText>
         </w:r>
         <w:r>
           <w:rPr>
@@ -5733,7 +5733,7 @@
           <w14:ligatures w14:val="standardContextual"/>
         </w:rPr>
       </w:pPr>
-      <w:hyperlink w:anchor="_Toc147662910" w:history="1">
+      <w:hyperlink w:anchor="_Toc148032584" w:history="1">
         <w:r>
           <w:rPr>
             <w:rStyle w:val="Hyperlink"/>
@@ -5760,7 +5760,7 @@
             <w:noProof/>
             <w:webHidden/>
           </w:rPr>
-          <w:instrText xml:space="preserve"> PAGEREF _Toc147662910 \h </w:instrText>
+          <w:instrText xml:space="preserve"> PAGEREF _Toc148032584 \h </w:instrText>
         </w:r>
         <w:r>
           <w:rPr>
@@ -5806,7 +5806,7 @@
           <w14:ligatures w14:val="standardContextual"/>
         </w:rPr>
       </w:pPr>
-      <w:hyperlink w:anchor="_Toc147662911" w:history="1">
+      <w:hyperlink w:anchor="_Toc148032585" w:history="1">
         <w:r>
           <w:rPr>
             <w:rStyle w:val="Hyperlink"/>
@@ -5833,7 +5833,7 @@
             <w:noProof/>
             <w:webHidden/>
           </w:rPr>
-          <w:instrText xml:space="preserve"> PAGEREF _Toc147662911 \h </w:instrText>
+          <w:instrText xml:space="preserve"> PAGEREF _Toc148032585 \h </w:instrText>
         </w:r>
         <w:r>
           <w:rPr>
@@ -5879,7 +5879,7 @@
           <w14:ligatures w14:val="standardContextual"/>
         </w:rPr>
       </w:pPr>
-      <w:hyperlink w:anchor="_Toc147662912" w:history="1">
+      <w:hyperlink w:anchor="_Toc148032586" w:history="1">
         <w:r>
           <w:rPr>
             <w:rStyle w:val="Hyperlink"/>
@@ -5906,7 +5906,7 @@
             <w:noProof/>
             <w:webHidden/>
           </w:rPr>
-          <w:instrText xml:space="preserve"> PAGEREF _Toc147662912 \h </w:instrText>
+          <w:instrText xml:space="preserve"> PAGEREF _Toc148032586 \h </w:instrText>
         </w:r>
         <w:r>
           <w:rPr>
@@ -5952,7 +5952,7 @@
           <w14:ligatures w14:val="standardContextual"/>
         </w:rPr>
       </w:pPr>
-      <w:hyperlink w:anchor="_Toc147662913" w:history="1">
+      <w:hyperlink w:anchor="_Toc148032587" w:history="1">
         <w:r>
           <w:rPr>
             <w:rStyle w:val="Hyperlink"/>
@@ -5979,7 +5979,7 @@
             <w:noProof/>
             <w:webHidden/>
           </w:rPr>
-          <w:instrText xml:space="preserve"> PAGEREF _Toc147662913 \h </w:instrText>
+          <w:instrText xml:space="preserve"> PAGEREF _Toc148032587 \h </w:instrText>
         </w:r>
         <w:r>
           <w:rPr>
@@ -5999,7 +5999,7 @@
             <w:noProof/>
             <w:webHidden/>
           </w:rPr>
-          <w:t>20</w:t>
+          <w:t>21</w:t>
         </w:r>
         <w:r>
           <w:rPr>
@@ -6025,7 +6025,7 @@
           <w14:ligatures w14:val="standardContextual"/>
         </w:rPr>
       </w:pPr>
-      <w:hyperlink w:anchor="_Toc147662914" w:history="1">
+      <w:hyperlink w:anchor="_Toc148032588" w:history="1">
         <w:r>
           <w:rPr>
             <w:rStyle w:val="Hyperlink"/>
@@ -6052,7 +6052,7 @@
             <w:noProof/>
             <w:webHidden/>
           </w:rPr>
-          <w:instrText xml:space="preserve"> PAGEREF _Toc147662914 \h </w:instrText>
+          <w:instrText xml:space="preserve"> PAGEREF _Toc148032588 \h </w:instrText>
         </w:r>
         <w:r>
           <w:rPr>
@@ -6072,7 +6072,7 @@
             <w:noProof/>
             <w:webHidden/>
           </w:rPr>
-          <w:t>21</w:t>
+          <w:t>22</w:t>
         </w:r>
         <w:r>
           <w:rPr>
@@ -6098,7 +6098,7 @@
           <w14:ligatures w14:val="standardContextual"/>
         </w:rPr>
       </w:pPr>
-      <w:hyperlink w:anchor="_Toc147662915" w:history="1">
+      <w:hyperlink w:anchor="_Toc148032589" w:history="1">
         <w:r>
           <w:rPr>
             <w:rStyle w:val="Hyperlink"/>
@@ -6125,7 +6125,7 @@
             <w:noProof/>
             <w:webHidden/>
           </w:rPr>
-          <w:instrText xml:space="preserve"> PAGEREF _Toc147662915 \h </w:instrText>
+          <w:instrText xml:space="preserve"> PAGEREF _Toc148032589 \h </w:instrText>
         </w:r>
         <w:r>
           <w:rPr>
@@ -6145,7 +6145,7 @@
             <w:noProof/>
             <w:webHidden/>
           </w:rPr>
-          <w:t>21</w:t>
+          <w:t>22</w:t>
         </w:r>
         <w:r>
           <w:rPr>
@@ -6171,7 +6171,7 @@
           <w14:ligatures w14:val="standardContextual"/>
         </w:rPr>
       </w:pPr>
-      <w:hyperlink w:anchor="_Toc147662916" w:history="1">
+      <w:hyperlink w:anchor="_Toc148032590" w:history="1">
         <w:r>
           <w:rPr>
             <w:rStyle w:val="Hyperlink"/>
@@ -6198,7 +6198,7 @@
             <w:noProof/>
             <w:webHidden/>
           </w:rPr>
-          <w:instrText xml:space="preserve"> PAGEREF _Toc147662916 \h </w:instrText>
+          <w:instrText xml:space="preserve"> PAGEREF _Toc148032590 \h </w:instrText>
         </w:r>
         <w:r>
           <w:rPr>
@@ -6218,7 +6218,7 @@
             <w:noProof/>
             <w:webHidden/>
           </w:rPr>
-          <w:t>22</w:t>
+          <w:t>23</w:t>
         </w:r>
         <w:r>
           <w:rPr>
@@ -6244,7 +6244,7 @@
           <w14:ligatures w14:val="standardContextual"/>
         </w:rPr>
       </w:pPr>
-      <w:hyperlink w:anchor="_Toc147662917" w:history="1">
+      <w:hyperlink w:anchor="_Toc148032591" w:history="1">
         <w:r>
           <w:rPr>
             <w:rStyle w:val="Hyperlink"/>
@@ -6271,7 +6271,7 @@
             <w:noProof/>
             <w:webHidden/>
           </w:rPr>
-          <w:instrText xml:space="preserve"> PAGEREF _Toc147662917 \h </w:instrText>
+          <w:instrText xml:space="preserve"> PAGEREF _Toc148032591 \h </w:instrText>
         </w:r>
         <w:r>
           <w:rPr>
@@ -6291,7 +6291,7 @@
             <w:noProof/>
             <w:webHidden/>
           </w:rPr>
-          <w:t>23</w:t>
+          <w:t>24</w:t>
         </w:r>
         <w:r>
           <w:rPr>
@@ -6317,7 +6317,7 @@
           <w14:ligatures w14:val="standardContextual"/>
         </w:rPr>
       </w:pPr>
-      <w:hyperlink w:anchor="_Toc147662918" w:history="1">
+      <w:hyperlink w:anchor="_Toc148032592" w:history="1">
         <w:r>
           <w:rPr>
             <w:rStyle w:val="Hyperlink"/>
@@ -6344,7 +6344,7 @@
             <w:noProof/>
             <w:webHidden/>
           </w:rPr>
-          <w:instrText xml:space="preserve"> PAGEREF _Toc147662918 \h </w:instrText>
+          <w:instrText xml:space="preserve"> PAGEREF _Toc148032592 \h </w:instrText>
         </w:r>
         <w:r>
           <w:rPr>
@@ -6364,7 +6364,7 @@
             <w:noProof/>
             <w:webHidden/>
           </w:rPr>
-          <w:t>23</w:t>
+          <w:t>24</w:t>
         </w:r>
         <w:r>
           <w:rPr>
@@ -6390,7 +6390,7 @@
           <w14:ligatures w14:val="standardContextual"/>
         </w:rPr>
       </w:pPr>
-      <w:hyperlink w:anchor="_Toc147662919" w:history="1">
+      <w:hyperlink w:anchor="_Toc148032593" w:history="1">
         <w:r>
           <w:rPr>
             <w:rStyle w:val="Hyperlink"/>
@@ -6417,7 +6417,7 @@
             <w:noProof/>
             <w:webHidden/>
           </w:rPr>
-          <w:instrText xml:space="preserve"> PAGEREF _Toc147662919 \h </w:instrText>
+          <w:instrText xml:space="preserve"> PAGEREF _Toc148032593 \h </w:instrText>
         </w:r>
         <w:r>
           <w:rPr>
@@ -6437,7 +6437,7 @@
             <w:noProof/>
             <w:webHidden/>
           </w:rPr>
-          <w:t>24</w:t>
+          <w:t>25</w:t>
         </w:r>
         <w:r>
           <w:rPr>
@@ -6463,7 +6463,7 @@
           <w14:ligatures w14:val="standardContextual"/>
         </w:rPr>
       </w:pPr>
-      <w:hyperlink w:anchor="_Toc147662920" w:history="1">
+      <w:hyperlink w:anchor="_Toc148032594" w:history="1">
         <w:r>
           <w:rPr>
             <w:rStyle w:val="Hyperlink"/>
@@ -6490,7 +6490,7 @@
             <w:noProof/>
             <w:webHidden/>
           </w:rPr>
-          <w:instrText xml:space="preserve"> PAGEREF _Toc147662920 \h </w:instrText>
+          <w:instrText xml:space="preserve"> PAGEREF _Toc148032594 \h </w:instrText>
         </w:r>
         <w:r>
           <w:rPr>
@@ -6510,7 +6510,7 @@
             <w:noProof/>
             <w:webHidden/>
           </w:rPr>
-          <w:t>24</w:t>
+          <w:t>25</w:t>
         </w:r>
         <w:r>
           <w:rPr>
@@ -6536,7 +6536,7 @@
           <w14:ligatures w14:val="standardContextual"/>
         </w:rPr>
       </w:pPr>
-      <w:hyperlink w:anchor="_Toc147662921" w:history="1">
+      <w:hyperlink w:anchor="_Toc148032595" w:history="1">
         <w:r>
           <w:rPr>
             <w:rStyle w:val="Hyperlink"/>
@@ -6563,7 +6563,7 @@
             <w:noProof/>
             <w:webHidden/>
           </w:rPr>
-          <w:instrText xml:space="preserve"> PAGEREF _Toc147662921 \h </w:instrText>
+          <w:instrText xml:space="preserve"> PAGEREF _Toc148032595 \h </w:instrText>
         </w:r>
         <w:r>
           <w:rPr>
@@ -6583,7 +6583,7 @@
             <w:noProof/>
             <w:webHidden/>
           </w:rPr>
-          <w:t>25</w:t>
+          <w:t>26</w:t>
         </w:r>
         <w:r>
           <w:rPr>
@@ -6609,7 +6609,7 @@
           <w14:ligatures w14:val="standardContextual"/>
         </w:rPr>
       </w:pPr>
-      <w:hyperlink w:anchor="_Toc147662922" w:history="1">
+      <w:hyperlink w:anchor="_Toc148032596" w:history="1">
         <w:r>
           <w:rPr>
             <w:rStyle w:val="Hyperlink"/>
@@ -6636,7 +6636,7 @@
             <w:noProof/>
             <w:webHidden/>
           </w:rPr>
-          <w:instrText xml:space="preserve"> PAGEREF _Toc147662922 \h </w:instrText>
+          <w:instrText xml:space="preserve"> PAGEREF _Toc148032596 \h </w:instrText>
         </w:r>
         <w:r>
           <w:rPr>
@@ -6656,7 +6656,7 @@
             <w:noProof/>
             <w:webHidden/>
           </w:rPr>
-          <w:t>26</w:t>
+          <w:t>27</w:t>
         </w:r>
         <w:r>
           <w:rPr>
@@ -6682,7 +6682,7 @@
           <w14:ligatures w14:val="standardContextual"/>
         </w:rPr>
       </w:pPr>
-      <w:hyperlink w:anchor="_Toc147662923" w:history="1">
+      <w:hyperlink w:anchor="_Toc148032597" w:history="1">
         <w:r>
           <w:rPr>
             <w:rStyle w:val="Hyperlink"/>
@@ -6709,7 +6709,7 @@
             <w:noProof/>
             <w:webHidden/>
           </w:rPr>
-          <w:instrText xml:space="preserve"> PAGEREF _Toc147662923 \h </w:instrText>
+          <w:instrText xml:space="preserve"> PAGEREF _Toc148032597 \h </w:instrText>
         </w:r>
         <w:r>
           <w:rPr>
@@ -6729,7 +6729,7 @@
             <w:noProof/>
             <w:webHidden/>
           </w:rPr>
-          <w:t>26</w:t>
+          <w:t>27</w:t>
         </w:r>
         <w:r>
           <w:rPr>
@@ -6755,7 +6755,7 @@
           <w14:ligatures w14:val="standardContextual"/>
         </w:rPr>
       </w:pPr>
-      <w:hyperlink w:anchor="_Toc147662924" w:history="1">
+      <w:hyperlink w:anchor="_Toc148032598" w:history="1">
         <w:r>
           <w:rPr>
             <w:rStyle w:val="Hyperlink"/>
@@ -6782,7 +6782,7 @@
             <w:noProof/>
             <w:webHidden/>
           </w:rPr>
-          <w:instrText xml:space="preserve"> PAGEREF _Toc147662924 \h </w:instrText>
+          <w:instrText xml:space="preserve"> PAGEREF _Toc148032598 \h </w:instrText>
         </w:r>
         <w:r>
           <w:rPr>
@@ -6802,7 +6802,7 @@
             <w:noProof/>
             <w:webHidden/>
           </w:rPr>
-          <w:t>27</w:t>
+          <w:t>28</w:t>
         </w:r>
         <w:r>
           <w:rPr>
@@ -6828,7 +6828,7 @@
           <w14:ligatures w14:val="standardContextual"/>
         </w:rPr>
       </w:pPr>
-      <w:hyperlink w:anchor="_Toc147662925" w:history="1">
+      <w:hyperlink w:anchor="_Toc148032599" w:history="1">
         <w:r>
           <w:rPr>
             <w:rStyle w:val="Hyperlink"/>
@@ -6855,7 +6855,7 @@
             <w:noProof/>
             <w:webHidden/>
           </w:rPr>
-          <w:instrText xml:space="preserve"> PAGEREF _Toc147662925 \h </w:instrText>
+          <w:instrText xml:space="preserve"> PAGEREF _Toc148032599 \h </w:instrText>
         </w:r>
         <w:r>
           <w:rPr>
@@ -6875,7 +6875,7 @@
             <w:noProof/>
             <w:webHidden/>
           </w:rPr>
-          <w:t>27</w:t>
+          <w:t>28</w:t>
         </w:r>
         <w:r>
           <w:rPr>
@@ -6901,7 +6901,7 @@
           <w14:ligatures w14:val="standardContextual"/>
         </w:rPr>
       </w:pPr>
-      <w:hyperlink w:anchor="_Toc147662926" w:history="1">
+      <w:hyperlink w:anchor="_Toc148032600" w:history="1">
         <w:r>
           <w:rPr>
             <w:rStyle w:val="Hyperlink"/>
@@ -6928,7 +6928,7 @@
             <w:noProof/>
             <w:webHidden/>
           </w:rPr>
-          <w:instrText xml:space="preserve"> PAGEREF _Toc147662926 \h </w:instrText>
+          <w:instrText xml:space="preserve"> PAGEREF _Toc148032600 \h </w:instrText>
         </w:r>
         <w:r>
           <w:rPr>
@@ -6948,7 +6948,7 @@
             <w:noProof/>
             <w:webHidden/>
           </w:rPr>
-          <w:t>28</w:t>
+          <w:t>29</w:t>
         </w:r>
         <w:r>
           <w:rPr>
@@ -6974,7 +6974,7 @@
           <w14:ligatures w14:val="standardContextual"/>
         </w:rPr>
       </w:pPr>
-      <w:hyperlink w:anchor="_Toc147662927" w:history="1">
+      <w:hyperlink w:anchor="_Toc148032601" w:history="1">
         <w:r>
           <w:rPr>
             <w:rStyle w:val="Hyperlink"/>
@@ -7001,7 +7001,7 @@
             <w:noProof/>
             <w:webHidden/>
           </w:rPr>
-          <w:instrText xml:space="preserve"> PAGEREF _Toc147662927 \h </w:instrText>
+          <w:instrText xml:space="preserve"> PAGEREF _Toc148032601 \h </w:instrText>
         </w:r>
         <w:r>
           <w:rPr>
@@ -7021,7 +7021,7 @@
             <w:noProof/>
             <w:webHidden/>
           </w:rPr>
-          <w:t>29</w:t>
+          <w:t>30</w:t>
         </w:r>
         <w:r>
           <w:rPr>
@@ -7047,7 +7047,7 @@
           <w14:ligatures w14:val="standardContextual"/>
         </w:rPr>
       </w:pPr>
-      <w:hyperlink w:anchor="_Toc147662928" w:history="1">
+      <w:hyperlink w:anchor="_Toc148032602" w:history="1">
         <w:r>
           <w:rPr>
             <w:rStyle w:val="Hyperlink"/>
@@ -7074,7 +7074,7 @@
             <w:noProof/>
             <w:webHidden/>
           </w:rPr>
-          <w:instrText xml:space="preserve"> PAGEREF _Toc147662928 \h </w:instrText>
+          <w:instrText xml:space="preserve"> PAGEREF _Toc148032602 \h </w:instrText>
         </w:r>
         <w:r>
           <w:rPr>
@@ -7094,7 +7094,7 @@
             <w:noProof/>
             <w:webHidden/>
           </w:rPr>
-          <w:t>30</w:t>
+          <w:t>32</w:t>
         </w:r>
         <w:r>
           <w:rPr>
@@ -7120,7 +7120,7 @@
           <w14:ligatures w14:val="standardContextual"/>
         </w:rPr>
       </w:pPr>
-      <w:hyperlink w:anchor="_Toc147662929" w:history="1">
+      <w:hyperlink w:anchor="_Toc148032603" w:history="1">
         <w:r>
           <w:rPr>
             <w:rStyle w:val="Hyperlink"/>
@@ -7147,7 +7147,7 @@
             <w:noProof/>
             <w:webHidden/>
           </w:rPr>
-          <w:instrText xml:space="preserve"> PAGEREF _Toc147662929 \h </w:instrText>
+          <w:instrText xml:space="preserve"> PAGEREF _Toc148032603 \h </w:instrText>
         </w:r>
         <w:r>
           <w:rPr>
@@ -7167,7 +7167,7 @@
             <w:noProof/>
             <w:webHidden/>
           </w:rPr>
-          <w:t>30</w:t>
+          <w:t>32</w:t>
         </w:r>
         <w:r>
           <w:rPr>
@@ -7193,7 +7193,7 @@
           <w14:ligatures w14:val="standardContextual"/>
         </w:rPr>
       </w:pPr>
-      <w:hyperlink w:anchor="_Toc147662930" w:history="1">
+      <w:hyperlink w:anchor="_Toc148032604" w:history="1">
         <w:r>
           <w:rPr>
             <w:rStyle w:val="Hyperlink"/>
@@ -7220,7 +7220,7 @@
             <w:noProof/>
             <w:webHidden/>
           </w:rPr>
-          <w:instrText xml:space="preserve"> PAGEREF _Toc147662930 \h </w:instrText>
+          <w:instrText xml:space="preserve"> PAGEREF _Toc148032604 \h </w:instrText>
         </w:r>
         <w:r>
           <w:rPr>
@@ -7240,7 +7240,7 @@
             <w:noProof/>
             <w:webHidden/>
           </w:rPr>
-          <w:t>33</w:t>
+          <w:t>35</w:t>
         </w:r>
         <w:r>
           <w:rPr>
@@ -7266,13 +7266,13 @@
           <w14:ligatures w14:val="standardContextual"/>
         </w:rPr>
       </w:pPr>
-      <w:hyperlink w:anchor="_Toc147662931" w:history="1">
+      <w:hyperlink w:anchor="_Toc148032605" w:history="1">
         <w:r>
           <w:rPr>
             <w:rStyle w:val="Hyperlink"/>
             <w:noProof/>
           </w:rPr>
-          <w:t>Ilustración 32., Estructura de una etapa completa cronometrada (último día -fase 4-)</w:t>
+          <w:t>Ilustración 32. Estructura de una etapa completa cronometrada (último día -fase 4-)</w:t>
         </w:r>
         <w:r>
           <w:rPr>
@@ -7293,7 +7293,7 @@
             <w:noProof/>
             <w:webHidden/>
           </w:rPr>
-          <w:instrText xml:space="preserve"> PAGEREF _Toc147662931 \h </w:instrText>
+          <w:instrText xml:space="preserve"> PAGEREF _Toc148032605 \h </w:instrText>
         </w:r>
         <w:r>
           <w:rPr>
@@ -7313,7 +7313,7 @@
             <w:noProof/>
             <w:webHidden/>
           </w:rPr>
-          <w:t>33</w:t>
+          <w:t>35</w:t>
         </w:r>
         <w:r>
           <w:rPr>
@@ -7339,7 +7339,7 @@
           <w14:ligatures w14:val="standardContextual"/>
         </w:rPr>
       </w:pPr>
-      <w:hyperlink w:anchor="_Toc147662932" w:history="1">
+      <w:hyperlink w:anchor="_Toc148032606" w:history="1">
         <w:r>
           <w:rPr>
             <w:rStyle w:val="Hyperlink"/>
@@ -7366,7 +7366,7 @@
             <w:noProof/>
             <w:webHidden/>
           </w:rPr>
-          <w:instrText xml:space="preserve"> PAGEREF _Toc147662932 \h </w:instrText>
+          <w:instrText xml:space="preserve"> PAGEREF _Toc148032606 \h </w:instrText>
         </w:r>
         <w:r>
           <w:rPr>
@@ -7386,7 +7386,7 @@
             <w:noProof/>
             <w:webHidden/>
           </w:rPr>
-          <w:t>34</w:t>
+          <w:t>36</w:t>
         </w:r>
         <w:r>
           <w:rPr>
@@ -7412,7 +7412,7 @@
           <w14:ligatures w14:val="standardContextual"/>
         </w:rPr>
       </w:pPr>
-      <w:hyperlink w:anchor="_Toc147662933" w:history="1">
+      <w:hyperlink w:anchor="_Toc148032607" w:history="1">
         <w:r>
           <w:rPr>
             <w:rStyle w:val="Hyperlink"/>
@@ -7439,7 +7439,7 @@
             <w:noProof/>
             <w:webHidden/>
           </w:rPr>
-          <w:instrText xml:space="preserve"> PAGEREF _Toc147662933 \h </w:instrText>
+          <w:instrText xml:space="preserve"> PAGEREF _Toc148032607 \h </w:instrText>
         </w:r>
         <w:r>
           <w:rPr>
@@ -7459,7 +7459,7 @@
             <w:noProof/>
             <w:webHidden/>
           </w:rPr>
-          <w:t>34</w:t>
+          <w:t>36</w:t>
         </w:r>
         <w:r>
           <w:rPr>
@@ -7512,7 +7512,7 @@
       <w:bookmarkStart w:id="11" w:name="_Toc146297466"/>
       <w:bookmarkStart w:id="12" w:name="_Toc146297586"/>
       <w:bookmarkStart w:id="13" w:name="_Toc146297792"/>
-      <w:bookmarkStart w:id="14" w:name="_Toc147662850"/>
+      <w:bookmarkStart w:id="14" w:name="_Toc148032611"/>
       <w:r>
         <w:rPr>
           <w:lang w:val="en-US"/>
@@ -7559,7 +7559,7 @@
         </w:rPr>
         <w:fldChar w:fldCharType="separate"/>
       </w:r>
-      <w:hyperlink w:anchor="_Toc147662934" w:history="1">
+      <w:hyperlink w:anchor="_Toc148032608" w:history="1">
         <w:r>
           <w:rPr>
             <w:rStyle w:val="Hyperlink"/>
@@ -7586,7 +7586,7 @@
             <w:noProof/>
             <w:webHidden/>
           </w:rPr>
-          <w:instrText xml:space="preserve"> PAGEREF _Toc147662934 \h </w:instrText>
+          <w:instrText xml:space="preserve"> PAGEREF _Toc148032608 \h </w:instrText>
         </w:r>
         <w:r>
           <w:rPr>
@@ -7643,7 +7643,7 @@
       <w:bookmarkStart w:id="15" w:name="_Toc146297467"/>
       <w:bookmarkStart w:id="16" w:name="_Toc146297587"/>
       <w:bookmarkStart w:id="17" w:name="_Toc146297793"/>
-      <w:bookmarkStart w:id="18" w:name="_Toc147662851"/>
+      <w:bookmarkStart w:id="18" w:name="_Toc148032612"/>
       <w:r>
         <w:lastRenderedPageBreak/>
         <w:t>1 Introducción</w:t>
@@ -7742,7 +7742,7 @@
       <w:pPr>
         <w:pStyle w:val="Heading2"/>
       </w:pPr>
-      <w:bookmarkStart w:id="19" w:name="_Toc147662852"/>
+      <w:bookmarkStart w:id="19" w:name="_Toc148032613"/>
       <w:r>
         <w:t>1.1 Introducción al juego y su enfoque</w:t>
       </w:r>
@@ -7829,7 +7829,19 @@
     </w:p>
     <w:p>
       <w:r>
-        <w:t>El juego pone gran énfasis en el ensayo y error gracias a la posibilidad de rebobinar hasta el punto de control previo. El jugador tiene así la posibilidad de resolver el problema basándose en lo acontecido anteriormente</w:t>
+        <w:t xml:space="preserve">El juego pone gran énfasis en el ensayo y error gracias a la posibilidad de </w:t>
+      </w:r>
+      <w:r>
+        <w:t>volver</w:t>
+      </w:r>
+      <w:r>
+        <w:t xml:space="preserve"> </w:t>
+      </w:r>
+      <w:r>
+        <w:t>al inicio.</w:t>
+      </w:r>
+      <w:r>
+        <w:t xml:space="preserve"> El jugador tiene así la posibilidad de resolver el problema basándose en lo acontecido anteriormente</w:t>
       </w:r>
       <w:r>
         <w:t>. La identificación de</w:t>
@@ -7881,7 +7893,7 @@
       <w:pPr>
         <w:pStyle w:val="Heading2"/>
       </w:pPr>
-      <w:bookmarkStart w:id="20" w:name="_Toc147662853"/>
+      <w:bookmarkStart w:id="20" w:name="_Toc148032614"/>
       <w:r>
         <w:t>1.2 Contenido del documento</w:t>
       </w:r>
@@ -8084,7 +8096,7 @@
       <w:bookmarkStart w:id="21" w:name="_Toc146297468"/>
       <w:bookmarkStart w:id="22" w:name="_Toc146297588"/>
       <w:bookmarkStart w:id="23" w:name="_Toc146297794"/>
-      <w:bookmarkStart w:id="24" w:name="_Toc147662854"/>
+      <w:bookmarkStart w:id="24" w:name="_Toc148032615"/>
       <w:r>
         <w:lastRenderedPageBreak/>
         <w:t xml:space="preserve">2 </w:t>
@@ -8101,7 +8113,7 @@
       <w:pPr>
         <w:pStyle w:val="Heading2"/>
       </w:pPr>
-      <w:bookmarkStart w:id="25" w:name="_Toc147662855"/>
+      <w:bookmarkStart w:id="25" w:name="_Toc148032616"/>
       <w:r>
         <w:t xml:space="preserve">2.1 </w:t>
       </w:r>
@@ -8491,7 +8503,7 @@
           <w:noProof/>
         </w:rPr>
         <w:drawing>
-          <wp:inline distT="0" distB="0" distL="0" distR="0" wp14:anchorId="2C965CD4" wp14:editId="5E4C5EE1">
+          <wp:inline distT="0" distB="0" distL="0" distR="0" wp14:anchorId="2C965CD4" wp14:editId="595CE66D">
             <wp:extent cx="4114800" cy="2315301"/>
             <wp:effectExtent l="0" t="0" r="0" b="8890"/>
             <wp:docPr id="240842834" name="Picture 7" descr="Colin McRae Rally 3 | PS2 Gameplay | 1080p HD - YouTube"/>
@@ -8547,7 +8559,7 @@
       </w:pPr>
       <w:bookmarkStart w:id="26" w:name="_Ref146297260"/>
       <w:bookmarkStart w:id="27" w:name="_Toc146297607"/>
-      <w:bookmarkStart w:id="28" w:name="_Toc147662900"/>
+      <w:bookmarkStart w:id="28" w:name="_Toc148032574"/>
       <w:r>
         <w:t xml:space="preserve">Ilustración </w:t>
       </w:r>
@@ -8576,7 +8588,7 @@
           <w:noProof/>
         </w:rPr>
         <w:drawing>
-          <wp:inline distT="0" distB="0" distL="0" distR="0" wp14:anchorId="6E51D429" wp14:editId="64063C83">
+          <wp:inline distT="0" distB="0" distL="0" distR="0" wp14:anchorId="6E51D429" wp14:editId="6D7FC2B1">
             <wp:extent cx="4114800" cy="2315302"/>
             <wp:effectExtent l="0" t="0" r="0" b="8890"/>
             <wp:docPr id="117808626" name="Picture 8" descr="Dirt Rally PS4 Gameplay-Peugeot 306 Maxi Kitcar - YouTube"/>
@@ -8632,7 +8644,7 @@
       </w:pPr>
       <w:bookmarkStart w:id="29" w:name="_Ref146297262"/>
       <w:bookmarkStart w:id="30" w:name="_Toc146297608"/>
-      <w:bookmarkStart w:id="31" w:name="_Toc147662901"/>
+      <w:bookmarkStart w:id="31" w:name="_Toc148032575"/>
       <w:r>
         <w:t xml:space="preserve">Ilustración </w:t>
       </w:r>
@@ -8726,7 +8738,7 @@
       </w:pPr>
       <w:bookmarkStart w:id="32" w:name="_Ref146297283"/>
       <w:bookmarkStart w:id="33" w:name="_Toc146297609"/>
-      <w:bookmarkStart w:id="34" w:name="_Toc147662902"/>
+      <w:bookmarkStart w:id="34" w:name="_Toc148032576"/>
       <w:r>
         <w:t xml:space="preserve">Ilustración </w:t>
       </w:r>
@@ -9164,7 +9176,7 @@
       </w:pPr>
       <w:bookmarkStart w:id="35" w:name="_Ref146297229"/>
       <w:bookmarkStart w:id="36" w:name="_Toc146297610"/>
-      <w:bookmarkStart w:id="37" w:name="_Toc147662903"/>
+      <w:bookmarkStart w:id="37" w:name="_Toc148032577"/>
       <w:r>
         <w:t xml:space="preserve">Ilustración </w:t>
       </w:r>
@@ -9250,7 +9262,7 @@
       </w:pPr>
       <w:bookmarkStart w:id="38" w:name="_Ref146297240"/>
       <w:bookmarkStart w:id="39" w:name="_Toc146297611"/>
-      <w:bookmarkStart w:id="40" w:name="_Toc147662904"/>
+      <w:bookmarkStart w:id="40" w:name="_Toc148032578"/>
       <w:r>
         <w:t xml:space="preserve">Ilustración </w:t>
       </w:r>
@@ -9279,7 +9291,7 @@
           <w:noProof/>
         </w:rPr>
         <w:drawing>
-          <wp:inline distT="0" distB="0" distL="0" distR="0" wp14:anchorId="57C2D841" wp14:editId="1529148E">
+          <wp:inline distT="0" distB="0" distL="0" distR="0" wp14:anchorId="57C2D841" wp14:editId="7050F97A">
             <wp:extent cx="4114800" cy="3288834"/>
             <wp:effectExtent l="0" t="0" r="0" b="6985"/>
             <wp:docPr id="31559428" name="Picture 12" descr="Daytona USA (Arcade)"/>
@@ -9335,7 +9347,7 @@
       </w:pPr>
       <w:bookmarkStart w:id="41" w:name="_Ref146297246"/>
       <w:bookmarkStart w:id="42" w:name="_Toc146297612"/>
-      <w:bookmarkStart w:id="43" w:name="_Toc147662905"/>
+      <w:bookmarkStart w:id="43" w:name="_Toc148032579"/>
       <w:r>
         <w:t xml:space="preserve">Ilustración </w:t>
       </w:r>
@@ -9764,7 +9776,7 @@
       <w:bookmarkStart w:id="44" w:name="_Ref146297339"/>
       <w:bookmarkStart w:id="45" w:name="_Toc146297613"/>
       <w:bookmarkStart w:id="46" w:name="_Ref146301122"/>
-      <w:bookmarkStart w:id="47" w:name="_Toc147662906"/>
+      <w:bookmarkStart w:id="47" w:name="_Toc148032580"/>
       <w:proofErr w:type="spellStart"/>
       <w:r>
         <w:rPr>
@@ -9891,7 +9903,7 @@
         </w:rPr>
       </w:pPr>
       <w:bookmarkStart w:id="48" w:name="_Ref146301150"/>
-      <w:bookmarkStart w:id="49" w:name="_Toc147662907"/>
+      <w:bookmarkStart w:id="49" w:name="_Toc148032581"/>
       <w:proofErr w:type="spellStart"/>
       <w:r>
         <w:rPr>
@@ -9956,7 +9968,7 @@
         <w:pStyle w:val="Heading2"/>
       </w:pPr>
       <w:bookmarkStart w:id="50" w:name="_2.2_Concepto_de"/>
-      <w:bookmarkStart w:id="51" w:name="_Toc147662856"/>
+      <w:bookmarkStart w:id="51" w:name="_Toc148032617"/>
       <w:bookmarkEnd w:id="50"/>
       <w:r>
         <w:lastRenderedPageBreak/>
@@ -10069,7 +10081,7 @@
       <w:pPr>
         <w:pStyle w:val="Heading3"/>
       </w:pPr>
-      <w:bookmarkStart w:id="52" w:name="_Toc147662857"/>
+      <w:bookmarkStart w:id="52" w:name="_Toc148032618"/>
       <w:r>
         <w:t>2.2.1 R</w:t>
       </w:r>
@@ -10163,7 +10175,7 @@
       <w:pPr>
         <w:pStyle w:val="Heading3"/>
       </w:pPr>
-      <w:bookmarkStart w:id="53" w:name="_Toc147662858"/>
+      <w:bookmarkStart w:id="53" w:name="_Toc148032619"/>
       <w:r>
         <w:t>2.2.2 Objetivo del jugador</w:t>
       </w:r>
@@ -10434,7 +10446,7 @@
         <w:pStyle w:val="Heading3"/>
       </w:pPr>
       <w:bookmarkStart w:id="54" w:name="_2.2.3_Gameplay_loop"/>
-      <w:bookmarkStart w:id="55" w:name="_Toc147662859"/>
+      <w:bookmarkStart w:id="55" w:name="_Toc148032620"/>
       <w:bookmarkEnd w:id="54"/>
       <w:r>
         <w:t xml:space="preserve">2.2.3 </w:t>
@@ -10483,10 +10495,10 @@
           <w:noProof/>
         </w:rPr>
         <w:drawing>
-          <wp:inline distT="0" distB="0" distL="0" distR="0" wp14:anchorId="1C51AA43" wp14:editId="46761468">
-            <wp:extent cx="5400040" cy="3067685"/>
+          <wp:inline distT="0" distB="0" distL="0" distR="0" wp14:anchorId="1C51AA43" wp14:editId="48743446">
+            <wp:extent cx="5400040" cy="3067656"/>
             <wp:effectExtent l="0" t="0" r="0" b="0"/>
-            <wp:docPr id="268749421" name="Picture 1" descr="A diagram of a diagram&#10;&#10;Description automatically generated"/>
+            <wp:docPr id="268749421" name="Picture 1"/>
             <wp:cNvGraphicFramePr>
               <a:graphicFrameLocks xmlns:a="http://schemas.openxmlformats.org/drawingml/2006/main" noChangeAspect="1"/>
             </wp:cNvGraphicFramePr>
@@ -10494,7 +10506,7 @@
               <a:graphicData uri="http://schemas.openxmlformats.org/drawingml/2006/picture">
                 <pic:pic xmlns:pic="http://schemas.openxmlformats.org/drawingml/2006/picture">
                   <pic:nvPicPr>
-                    <pic:cNvPr id="268749421" name="Picture 1" descr="A diagram of a diagram&#10;&#10;Description automatically generated"/>
+                    <pic:cNvPr id="268749421" name="Picture 1"/>
                     <pic:cNvPicPr/>
                   </pic:nvPicPr>
                   <pic:blipFill>
@@ -10512,7 +10524,7 @@
                   <pic:spPr>
                     <a:xfrm>
                       <a:off x="0" y="0"/>
-                      <a:ext cx="5400040" cy="3067685"/>
+                      <a:ext cx="5400040" cy="3067656"/>
                     </a:xfrm>
                     <a:prstGeom prst="rect">
                       <a:avLst/>
@@ -10530,7 +10542,7 @@
         <w:pStyle w:val="Caption"/>
         <w:jc w:val="center"/>
       </w:pPr>
-      <w:bookmarkStart w:id="56" w:name="_Toc147662908"/>
+      <w:bookmarkStart w:id="56" w:name="_Toc148032582"/>
       <w:r>
         <w:t xml:space="preserve">Ilustración </w:t>
       </w:r>
@@ -10543,13 +10555,19 @@
         </w:r>
       </w:fldSimple>
       <w:r>
-        <w:t xml:space="preserve">. Gameplay </w:t>
+        <w:t xml:space="preserve">. </w:t>
+      </w:r>
+      <w:r>
+        <w:t xml:space="preserve">Gameplay </w:t>
       </w:r>
       <w:r>
         <w:t>l</w:t>
       </w:r>
       <w:r>
-        <w:t>oop de un sector</w:t>
+        <w:t xml:space="preserve">oop de un </w:t>
+      </w:r>
+      <w:r>
+        <w:t>tramo</w:t>
       </w:r>
       <w:bookmarkEnd w:id="56"/>
     </w:p>
@@ -10568,10 +10586,10 @@
           <w:noProof/>
         </w:rPr>
         <w:drawing>
-          <wp:inline distT="0" distB="0" distL="0" distR="0" wp14:anchorId="6AF12A4D" wp14:editId="211D3643">
-            <wp:extent cx="5400040" cy="3067685"/>
+          <wp:inline distT="0" distB="0" distL="0" distR="0" wp14:anchorId="6AF12A4D" wp14:editId="6205C448">
+            <wp:extent cx="5400040" cy="3067656"/>
             <wp:effectExtent l="0" t="0" r="0" b="0"/>
-            <wp:docPr id="842247452" name="Picture 2" descr="A diagram with text and words&#10;&#10;Description automatically generated with medium confidence"/>
+            <wp:docPr id="842247452" name="Picture 2"/>
             <wp:cNvGraphicFramePr>
               <a:graphicFrameLocks xmlns:a="http://schemas.openxmlformats.org/drawingml/2006/main" noChangeAspect="1"/>
             </wp:cNvGraphicFramePr>
@@ -10579,7 +10597,7 @@
               <a:graphicData uri="http://schemas.openxmlformats.org/drawingml/2006/picture">
                 <pic:pic xmlns:pic="http://schemas.openxmlformats.org/drawingml/2006/picture">
                   <pic:nvPicPr>
-                    <pic:cNvPr id="842247452" name="Picture 2" descr="A diagram with text and words&#10;&#10;Description automatically generated with medium confidence"/>
+                    <pic:cNvPr id="842247452" name="Picture 2"/>
                     <pic:cNvPicPr/>
                   </pic:nvPicPr>
                   <pic:blipFill>
@@ -10597,7 +10615,7 @@
                   <pic:spPr>
                     <a:xfrm>
                       <a:off x="0" y="0"/>
-                      <a:ext cx="5400040" cy="3067685"/>
+                      <a:ext cx="5400040" cy="3067656"/>
                     </a:xfrm>
                     <a:prstGeom prst="rect">
                       <a:avLst/>
@@ -10615,7 +10633,7 @@
         <w:pStyle w:val="Caption"/>
         <w:jc w:val="center"/>
       </w:pPr>
-      <w:bookmarkStart w:id="57" w:name="_Toc147662909"/>
+      <w:bookmarkStart w:id="57" w:name="_Toc148032583"/>
       <w:r>
         <w:t xml:space="preserve">Ilustración </w:t>
       </w:r>
@@ -10635,6 +10653,9 @@
       </w:r>
       <w:r>
         <w:t>oop de una etapa</w:t>
+      </w:r>
+      <w:r>
+        <w:t xml:space="preserve"> completa</w:t>
       </w:r>
       <w:bookmarkEnd w:id="57"/>
     </w:p>
@@ -10663,8 +10684,8 @@
           <w:noProof/>
         </w:rPr>
         <w:drawing>
-          <wp:inline distT="0" distB="0" distL="0" distR="0" wp14:anchorId="3EB7F138" wp14:editId="369D1CF5">
-            <wp:extent cx="2743200" cy="1427275"/>
+          <wp:inline distT="0" distB="0" distL="0" distR="0" wp14:anchorId="3EB7F138" wp14:editId="6B8EE847">
+            <wp:extent cx="2743200" cy="1427273"/>
             <wp:effectExtent l="0" t="0" r="0" b="1905"/>
             <wp:docPr id="687254370" name="Picture 3"/>
             <wp:cNvGraphicFramePr>
@@ -10692,7 +10713,7 @@
                   <pic:spPr>
                     <a:xfrm>
                       <a:off x="0" y="0"/>
-                      <a:ext cx="2743200" cy="1427275"/>
+                      <a:ext cx="2743200" cy="1427273"/>
                     </a:xfrm>
                     <a:prstGeom prst="rect">
                       <a:avLst/>
@@ -10712,7 +10733,7 @@
       </w:pPr>
       <w:bookmarkStart w:id="58" w:name="_Ref147487053"/>
       <w:bookmarkStart w:id="59" w:name="_Ref147486152"/>
-      <w:bookmarkStart w:id="60" w:name="_Toc147662910"/>
+      <w:bookmarkStart w:id="60" w:name="_Toc148032584"/>
       <w:r>
         <w:t xml:space="preserve">Ilustración </w:t>
       </w:r>
@@ -10870,13 +10891,13 @@
         <w:t xml:space="preserve">son </w:t>
       </w:r>
       <w:r>
-        <w:t xml:space="preserve">alcanzar el siguiente </w:t>
-      </w:r>
-      <w:r>
-        <w:t>punto de control</w:t>
-      </w:r>
-      <w:r>
-        <w:t xml:space="preserve"> o la meta.</w:t>
+        <w:t xml:space="preserve">alcanzar el </w:t>
+      </w:r>
+      <w:r>
+        <w:t xml:space="preserve">final del tramo </w:t>
+      </w:r>
+      <w:r>
+        <w:t>o la meta.</w:t>
       </w:r>
       <w:r>
         <w:t xml:space="preserve"> </w:t>
@@ -10970,7 +10991,7 @@
       <w:pPr>
         <w:pStyle w:val="Heading1"/>
       </w:pPr>
-      <w:bookmarkStart w:id="61" w:name="_Toc147662860"/>
+      <w:bookmarkStart w:id="61" w:name="_Toc148032621"/>
       <w:r>
         <w:lastRenderedPageBreak/>
         <w:t xml:space="preserve">3 Objetivo del proyecto: enseñanza del </w:t>
@@ -10993,7 +11014,7 @@
       <w:pPr>
         <w:pStyle w:val="Heading2"/>
       </w:pPr>
-      <w:bookmarkStart w:id="62" w:name="_Toc147662861"/>
+      <w:bookmarkStart w:id="62" w:name="_Toc148032622"/>
       <w:r>
         <w:t>3.1 Los videojuegos en el aprendizaje del Pensamiento Computacional</w:t>
       </w:r>
@@ -11054,7 +11075,7 @@
       <w:pPr>
         <w:pStyle w:val="Heading2"/>
       </w:pPr>
-      <w:bookmarkStart w:id="63" w:name="_Toc147662862"/>
+      <w:bookmarkStart w:id="63" w:name="_Toc148032623"/>
       <w:r>
         <w:t>3.</w:t>
       </w:r>
@@ -11143,7 +11164,7 @@
       <w:pPr>
         <w:pStyle w:val="Heading2"/>
       </w:pPr>
-      <w:bookmarkStart w:id="64" w:name="_Toc147662863"/>
+      <w:bookmarkStart w:id="64" w:name="_Toc148032624"/>
       <w:r>
         <w:t>3.3 Destrezas del Pensamiento Computacional en el juego</w:t>
       </w:r>
@@ -11512,7 +11533,7 @@
         <w:pStyle w:val="Caption"/>
         <w:jc w:val="center"/>
       </w:pPr>
-      <w:bookmarkStart w:id="65" w:name="_Toc147662934"/>
+      <w:bookmarkStart w:id="65" w:name="_Toc148032608"/>
       <w:r>
         <w:t xml:space="preserve">Tabla </w:t>
       </w:r>
@@ -11536,7 +11557,7 @@
       <w:pPr>
         <w:pStyle w:val="Heading2"/>
       </w:pPr>
-      <w:bookmarkStart w:id="66" w:name="_Toc147662864"/>
+      <w:bookmarkStart w:id="66" w:name="_Toc148032625"/>
       <w:r>
         <w:t>3.</w:t>
       </w:r>
@@ -11648,7 +11669,7 @@
       <w:pPr>
         <w:pStyle w:val="Heading1"/>
       </w:pPr>
-      <w:bookmarkStart w:id="67" w:name="_Toc147662865"/>
+      <w:bookmarkStart w:id="67" w:name="_Toc148032626"/>
       <w:r>
         <w:lastRenderedPageBreak/>
         <w:t>4 Trasfondo</w:t>
@@ -11659,7 +11680,7 @@
       <w:pPr>
         <w:pStyle w:val="Heading2"/>
       </w:pPr>
-      <w:bookmarkStart w:id="68" w:name="_Toc147662866"/>
+      <w:bookmarkStart w:id="68" w:name="_Toc148032627"/>
       <w:r>
         <w:t>4.1 Ambientación</w:t>
       </w:r>
@@ -11670,7 +11691,7 @@
       <w:pPr>
         <w:pStyle w:val="Heading2"/>
       </w:pPr>
-      <w:bookmarkStart w:id="69" w:name="_Toc147662867"/>
+      <w:bookmarkStart w:id="69" w:name="_Toc148032628"/>
       <w:r>
         <w:t>4.2 Narrativa</w:t>
       </w:r>
@@ -11689,7 +11710,7 @@
       <w:pPr>
         <w:pStyle w:val="Heading1"/>
       </w:pPr>
-      <w:bookmarkStart w:id="70" w:name="_Toc147662868"/>
+      <w:bookmarkStart w:id="70" w:name="_Toc148032629"/>
       <w:r>
         <w:lastRenderedPageBreak/>
         <w:t>5 Mecánicas y elementos de juego</w:t>
@@ -11701,7 +11722,7 @@
         <w:pStyle w:val="Heading2"/>
       </w:pPr>
       <w:bookmarkStart w:id="71" w:name="_5.1_Cámara_y"/>
-      <w:bookmarkStart w:id="72" w:name="_Toc147662869"/>
+      <w:bookmarkStart w:id="72" w:name="_Toc148032630"/>
       <w:bookmarkEnd w:id="71"/>
       <w:r>
         <w:t>5.1 Cámara y perspectiva</w:t>
@@ -11854,7 +11875,7 @@
         <w:jc w:val="center"/>
       </w:pPr>
       <w:bookmarkStart w:id="73" w:name="_Ref147482385"/>
-      <w:bookmarkStart w:id="74" w:name="_Toc147662911"/>
+      <w:bookmarkStart w:id="74" w:name="_Toc148032585"/>
       <w:r>
         <w:t xml:space="preserve">Ilustración </w:t>
       </w:r>
@@ -11905,7 +11926,7 @@
       <w:pPr>
         <w:pStyle w:val="Heading2"/>
       </w:pPr>
-      <w:bookmarkStart w:id="75" w:name="_Toc147662870"/>
+      <w:bookmarkStart w:id="75" w:name="_Toc148032631"/>
       <w:r>
         <w:lastRenderedPageBreak/>
         <w:t xml:space="preserve">5.2 </w:t>
@@ -12007,7 +12028,7 @@
       <w:pPr>
         <w:pStyle w:val="Heading3"/>
       </w:pPr>
-      <w:bookmarkStart w:id="76" w:name="_Toc147662871"/>
+      <w:bookmarkStart w:id="76" w:name="_Toc148032632"/>
       <w:r>
         <w:t>5.2.1 Fase de reconocimiento en detalle</w:t>
       </w:r>
@@ -12063,7 +12084,10 @@
         <w:t xml:space="preserve">Los </w:t>
       </w:r>
       <w:r>
-        <w:t>puntos de instrucción</w:t>
+        <w:t xml:space="preserve">puntos de </w:t>
+      </w:r>
+      <w:r>
+        <w:t>control</w:t>
       </w:r>
       <w:r>
         <w:rPr>
@@ -12162,6 +12186,15 @@
         <w:t xml:space="preserve"> </w:t>
       </w:r>
       <w:r>
+        <w:rPr>
+          <w:b/>
+          <w:bCs/>
+          <w:i/>
+          <w:iCs/>
+        </w:rPr>
+        <w:t xml:space="preserve">continuo </w:t>
+      </w:r>
+      <w:r>
         <w:t xml:space="preserve">que permite determinar si se quiere un acercamiento </w:t>
       </w:r>
       <w:r>
@@ -12331,7 +12364,10 @@
         <w:t>comenzar la prueba</w:t>
       </w:r>
       <w:r>
-        <w:t>, eso sí, esto solo se puede hacer si se han colocado notas en todos los puntos de instrucción</w:t>
+        <w:t xml:space="preserve">, eso sí, esto solo se puede hacer si se han colocado notas en todos los puntos de </w:t>
+      </w:r>
+      <w:r>
+        <w:t>control</w:t>
       </w:r>
       <w:r>
         <w:t>.</w:t>
@@ -12436,10 +12472,10 @@
           <w:noProof/>
         </w:rPr>
         <w:drawing>
-          <wp:inline distT="0" distB="0" distL="0" distR="0" wp14:anchorId="26F73C69" wp14:editId="681DE5A1">
-            <wp:extent cx="5400040" cy="3710305"/>
-            <wp:effectExtent l="0" t="0" r="0" b="4445"/>
-            <wp:docPr id="1094862513" name="Picture 2" descr="A diagram of a flowchart&#10;&#10;Description automatically generated"/>
+          <wp:inline distT="0" distB="0" distL="0" distR="0" wp14:anchorId="26F73C69" wp14:editId="14ED2AF3">
+            <wp:extent cx="5399760" cy="3710304"/>
+            <wp:effectExtent l="0" t="0" r="0" b="5080"/>
+            <wp:docPr id="1094862513" name="Picture 2"/>
             <wp:cNvGraphicFramePr>
               <a:graphicFrameLocks xmlns:a="http://schemas.openxmlformats.org/drawingml/2006/main" noChangeAspect="1"/>
             </wp:cNvGraphicFramePr>
@@ -12447,7 +12483,7 @@
               <a:graphicData uri="http://schemas.openxmlformats.org/drawingml/2006/picture">
                 <pic:pic xmlns:pic="http://schemas.openxmlformats.org/drawingml/2006/picture">
                   <pic:nvPicPr>
-                    <pic:cNvPr id="1094862513" name="Picture 2" descr="A diagram of a flowchart&#10;&#10;Description automatically generated"/>
+                    <pic:cNvPr id="1094862513" name="Picture 2"/>
                     <pic:cNvPicPr/>
                   </pic:nvPicPr>
                   <pic:blipFill>
@@ -12465,7 +12501,7 @@
                   <pic:spPr>
                     <a:xfrm>
                       <a:off x="0" y="0"/>
-                      <a:ext cx="5400040" cy="3710305"/>
+                      <a:ext cx="5399760" cy="3710304"/>
                     </a:xfrm>
                     <a:prstGeom prst="rect">
                       <a:avLst/>
@@ -12483,7 +12519,7 @@
         <w:pStyle w:val="Caption"/>
         <w:jc w:val="center"/>
       </w:pPr>
-      <w:bookmarkStart w:id="77" w:name="_Toc147662912"/>
+      <w:bookmarkStart w:id="77" w:name="_Toc148032586"/>
       <w:r>
         <w:t xml:space="preserve">Ilustración </w:t>
       </w:r>
@@ -12543,19 +12579,155 @@
     </w:p>
     <w:p>
       <w:pPr>
-        <w:jc w:val="left"/>
-      </w:pPr>
-      <w:r>
-        <w:br w:type="page"/>
+        <w:pStyle w:val="Heading4"/>
+      </w:pPr>
+      <w:r>
+        <w:t>Colocación de notas en la pista</w:t>
+      </w:r>
+    </w:p>
+    <w:p>
+      <w:r>
+        <w:t xml:space="preserve">En este apartado se </w:t>
+      </w:r>
+      <w:r>
+        <w:t xml:space="preserve">hace énfasis </w:t>
+      </w:r>
+      <w:r>
+        <w:t>en el sistema de selección de puntos de control</w:t>
+      </w:r>
+      <w:r>
+        <w:t>. Los puntos de control deben quedar claramente señalizados en la pista, y deben proveerse opciones de configuración a los jugadores para que los puedan distinguir con facilidad.</w:t>
+      </w:r>
+      <w:r>
+        <w:t xml:space="preserve"> Se explican a continuación cómo se plantea esta cuestión en función de la fase de juego en la que se encuentre el jugador</w:t>
+      </w:r>
+      <w:r>
+        <w:t>:</w:t>
+      </w:r>
+    </w:p>
+    <w:p>
+      <w:pPr>
+        <w:pStyle w:val="ListParagraph"/>
+        <w:numPr>
+          <w:ilvl w:val="0"/>
+          <w:numId w:val="18"/>
+        </w:numPr>
+      </w:pPr>
+      <w:r>
+        <w:t xml:space="preserve">El uso de banderas a los laterales de la pista es un marcador diegético de la posición de estos puntos de control, que recordemos se encuentran entre secciones de pista cuya separación el jugador no puede discernir. </w:t>
+      </w:r>
+      <w:r>
+        <w:rPr>
+          <w:b/>
+          <w:bCs/>
+        </w:rPr>
+        <w:t xml:space="preserve">Esta </w:t>
+      </w:r>
+      <w:r>
+        <w:rPr>
+          <w:b/>
+          <w:bCs/>
+        </w:rPr>
+        <w:lastRenderedPageBreak/>
+        <w:t>señalización se mantiene entre fases de reconocimiento y ejecución</w:t>
+      </w:r>
+      <w:r>
+        <w:t>, ya que es parte del mundo de juego.</w:t>
+      </w:r>
+    </w:p>
+    <w:p>
+      <w:pPr>
+        <w:pStyle w:val="ListParagraph"/>
+        <w:numPr>
+          <w:ilvl w:val="0"/>
+          <w:numId w:val="18"/>
+        </w:numPr>
+      </w:pPr>
+      <w:r>
+        <w:t xml:space="preserve">De forma extradiegética, se puede mostrar un muro luminoso perpendicular al trazado en esos puntos para hacerlos más notables. Además, el color puede variar si este ha sido elegido ya o si está vacío aún. </w:t>
+      </w:r>
+      <w:r>
+        <w:rPr>
+          <w:b/>
+          <w:bCs/>
+        </w:rPr>
+        <w:t>Est</w:t>
+      </w:r>
+      <w:r>
+        <w:rPr>
+          <w:b/>
+          <w:bCs/>
+        </w:rPr>
+        <w:t xml:space="preserve">e muro </w:t>
+      </w:r>
+      <w:r>
+        <w:rPr>
+          <w:b/>
+          <w:bCs/>
+        </w:rPr>
+        <w:t>solo es visible en fase de reconocimiento</w:t>
+      </w:r>
+      <w:r>
+        <w:t>.</w:t>
+      </w:r>
+    </w:p>
+    <w:p>
+      <w:pPr>
+        <w:pStyle w:val="ListParagraph"/>
+        <w:numPr>
+          <w:ilvl w:val="0"/>
+          <w:numId w:val="18"/>
+        </w:numPr>
+      </w:pPr>
+      <w:r>
+        <w:t>También de forma extradiegética, aquellos puntos de control donde se ha seleccionado instrucción nemotécnica (nota) y temperamento pueden mostrar la elección de manera flotante o sobre la pista.</w:t>
+      </w:r>
+      <w:r>
+        <w:t xml:space="preserve"> El temperamento recordemos está controlado por un </w:t>
+      </w:r>
+      <w:r>
+        <w:rPr>
+          <w:i/>
+          <w:iCs/>
+        </w:rPr>
+        <w:t>slider</w:t>
+      </w:r>
+      <w:r>
+        <w:t xml:space="preserve">, pero el icono puede variar únicamente al superar un determinado valor en dicho </w:t>
+      </w:r>
+      <w:r>
+        <w:rPr>
+          <w:i/>
+          <w:iCs/>
+        </w:rPr>
+        <w:t>slider</w:t>
+      </w:r>
+      <w:r>
+        <w:t>.</w:t>
+      </w:r>
+      <w:r>
+        <w:t xml:space="preserve"> Por ejemplo, la barra se dividiría en tres partes, y el icono solo cambiaría cuando se pasase a un tercio distinto.</w:t>
+      </w:r>
+      <w:r>
+        <w:t xml:space="preserve"> Como el muro luminoso, </w:t>
+      </w:r>
+      <w:r>
+        <w:rPr>
+          <w:b/>
+          <w:bCs/>
+        </w:rPr>
+        <w:t>estos iconos son únicamente visibles en fase de reconocimiento</w:t>
+      </w:r>
+      <w:r>
+        <w:t>.</w:t>
       </w:r>
     </w:p>
     <w:p>
       <w:pPr>
         <w:pStyle w:val="Heading3"/>
       </w:pPr>
-      <w:bookmarkStart w:id="78" w:name="_Toc147662872"/>
-      <w:r>
-        <w:lastRenderedPageBreak/>
+      <w:bookmarkStart w:id="78" w:name="_Toc148032633"/>
+      <w:r>
         <w:t>5.</w:t>
       </w:r>
       <w:r>
@@ -12696,7 +12868,16 @@
       </w:r>
     </w:p>
     <w:p>
-      <w:r>
+      <w:pPr>
+        <w:jc w:val="left"/>
+      </w:pPr>
+      <w:r>
+        <w:br w:type="page"/>
+      </w:r>
+    </w:p>
+    <w:p>
+      <w:r>
+        <w:lastRenderedPageBreak/>
         <w:t>Veamos un diagrama al detalle de esta fase:</w:t>
       </w:r>
     </w:p>
@@ -12710,10 +12891,10 @@
           <w:noProof/>
         </w:rPr>
         <w:drawing>
-          <wp:inline distT="0" distB="0" distL="0" distR="0" wp14:anchorId="61A46240" wp14:editId="6814E428">
-            <wp:extent cx="5400040" cy="3312160"/>
-            <wp:effectExtent l="0" t="0" r="0" b="2540"/>
-            <wp:docPr id="321499513" name="Picture 3" descr="A diagram of a work flow&#10;&#10;Description automatically generated"/>
+          <wp:inline distT="0" distB="0" distL="0" distR="0" wp14:anchorId="61A46240" wp14:editId="3C1E3491">
+            <wp:extent cx="5400040" cy="3311947"/>
+            <wp:effectExtent l="0" t="0" r="0" b="3175"/>
+            <wp:docPr id="321499513" name="Picture 3"/>
             <wp:cNvGraphicFramePr>
               <a:graphicFrameLocks xmlns:a="http://schemas.openxmlformats.org/drawingml/2006/main" noChangeAspect="1"/>
             </wp:cNvGraphicFramePr>
@@ -12721,7 +12902,7 @@
               <a:graphicData uri="http://schemas.openxmlformats.org/drawingml/2006/picture">
                 <pic:pic xmlns:pic="http://schemas.openxmlformats.org/drawingml/2006/picture">
                   <pic:nvPicPr>
-                    <pic:cNvPr id="321499513" name="Picture 3" descr="A diagram of a work flow&#10;&#10;Description automatically generated"/>
+                    <pic:cNvPr id="321499513" name="Picture 3"/>
                     <pic:cNvPicPr/>
                   </pic:nvPicPr>
                   <pic:blipFill>
@@ -12739,7 +12920,7 @@
                   <pic:spPr>
                     <a:xfrm>
                       <a:off x="0" y="0"/>
-                      <a:ext cx="5400040" cy="3312160"/>
+                      <a:ext cx="5400040" cy="3311947"/>
                     </a:xfrm>
                     <a:prstGeom prst="rect">
                       <a:avLst/>
@@ -12757,7 +12938,7 @@
         <w:pStyle w:val="Caption"/>
         <w:jc w:val="center"/>
       </w:pPr>
-      <w:bookmarkStart w:id="79" w:name="_Toc147662913"/>
+      <w:bookmarkStart w:id="79" w:name="_Toc148032587"/>
       <w:r>
         <w:t xml:space="preserve">Ilustración </w:t>
       </w:r>
@@ -12814,10 +12995,196 @@
     </w:p>
     <w:p>
       <w:pPr>
+        <w:pStyle w:val="Heading4"/>
+      </w:pPr>
+      <w:r>
+        <w:t>Cantado de notas durante la carrera</w:t>
+      </w:r>
+    </w:p>
+    <w:p>
+      <w:r>
+        <w:t>Al igual que</w:t>
+      </w:r>
+      <w:r>
+        <w:t xml:space="preserve"> para el reconocimiento</w:t>
+      </w:r>
+      <w:r>
+        <w:t>, este apartado trata cómo se indican los puntos de control al jugador, pero</w:t>
+      </w:r>
+      <w:r>
+        <w:t xml:space="preserve"> esta vez</w:t>
+      </w:r>
+      <w:r>
+        <w:t xml:space="preserve"> en la fase de </w:t>
+      </w:r>
+      <w:r>
+        <w:t>ejecución.</w:t>
+      </w:r>
+    </w:p>
+    <w:p>
+      <w:pPr>
+        <w:pStyle w:val="ListParagraph"/>
+        <w:numPr>
+          <w:ilvl w:val="0"/>
+          <w:numId w:val="19"/>
+        </w:numPr>
+      </w:pPr>
+      <w:r>
+        <w:t>Las banderas físicas que marcan los puntos de control siguen presentes en esta etapa</w:t>
+      </w:r>
+      <w:r>
+        <w:t>, son elementos diegéticos.</w:t>
+      </w:r>
+    </w:p>
+    <w:p>
+      <w:pPr>
+        <w:pStyle w:val="ListParagraph"/>
+        <w:numPr>
+          <w:ilvl w:val="0"/>
+          <w:numId w:val="19"/>
+        </w:numPr>
+      </w:pPr>
+      <w:r>
+        <w:t>Los muros luminosos ya no están presentes, ni tampoco los iconos de instrucción y temperamento</w:t>
+      </w:r>
+      <w:r>
+        <w:t xml:space="preserve">, </w:t>
+      </w:r>
+      <w:r>
+        <w:t>es decir, ningún</w:t>
+      </w:r>
+      <w:r>
+        <w:t xml:space="preserve"> </w:t>
+      </w:r>
+      <w:r>
+        <w:t>elemento extradiegético flotante</w:t>
+      </w:r>
+      <w:r>
+        <w:t xml:space="preserve"> se ve.</w:t>
+      </w:r>
+    </w:p>
+    <w:p>
+      <w:pPr>
+        <w:pStyle w:val="ListParagraph"/>
+        <w:numPr>
+          <w:ilvl w:val="0"/>
+          <w:numId w:val="19"/>
+        </w:numPr>
+      </w:pPr>
+      <w:r>
+        <w:t xml:space="preserve">Para que el jugador tenga un refuerzo sobre las decisiones tomadas en la fase de reconocimiento, cada vez que el vehículo pase por un punto de control, </w:t>
+      </w:r>
+      <w:r>
+        <w:rPr>
+          <w:b/>
+          <w:bCs/>
+        </w:rPr>
+        <w:t>el cop</w:t>
+      </w:r>
+      <w:r>
+        <w:rPr>
+          <w:b/>
+          <w:bCs/>
+        </w:rPr>
+        <w:t>ilo</w:t>
+      </w:r>
+      <w:r>
+        <w:rPr>
+          <w:b/>
+          <w:bCs/>
+        </w:rPr>
+        <w:t>to (</w:t>
+      </w:r>
+      <w:proofErr w:type="spellStart"/>
+      <w:r>
+        <w:rPr>
+          <w:b/>
+          <w:bCs/>
+          <w:i/>
+          <w:iCs/>
+        </w:rPr>
+        <w:t>voiceover</w:t>
+      </w:r>
+      <w:proofErr w:type="spellEnd"/>
+      <w:r>
+        <w:rPr>
+          <w:b/>
+          <w:bCs/>
+        </w:rPr>
+        <w:t>) “canta” las notas</w:t>
+      </w:r>
+      <w:r>
+        <w:t>, no solo diciendo el nombre de esta, sino también el grado de agresividad determinado por el temperamento</w:t>
+      </w:r>
+      <w:r>
+        <w:t xml:space="preserve">. Al ser el temperamento continuo y no discreto, como en la fase de reconocimiento, se tiene que discretizar en varios estados. Estos estados corresponden con los tercios del </w:t>
+      </w:r>
+      <w:r>
+        <w:rPr>
+          <w:i/>
+          <w:iCs/>
+        </w:rPr>
+        <w:t>slider</w:t>
+      </w:r>
+      <w:r>
+        <w:t xml:space="preserve">, siendo estos equivalentes a acompañar la nota nemotécnica en el </w:t>
+      </w:r>
+      <w:r>
+        <w:t>“</w:t>
+      </w:r>
+      <w:r>
+        <w:t>cantado</w:t>
+      </w:r>
+      <w:r>
+        <w:t>”</w:t>
+      </w:r>
+      <w:r>
+        <w:t xml:space="preserve"> de expresiones: “curva cerrada, tomar con cuidado”, “recta, recorrer con agresividad” o “curva muy cerrada, acometer con moderación”</w:t>
+      </w:r>
+      <w:r>
+        <w:t>.</w:t>
+      </w:r>
+    </w:p>
+    <w:p>
+      <w:pPr>
+        <w:pStyle w:val="ListParagraph"/>
+      </w:pPr>
+      <w:r>
+        <w:t xml:space="preserve">Otra forma de recordar al jugador durante la fase de ejecución las instrucciones elegidas sería </w:t>
+      </w:r>
+      <w:r>
+        <w:rPr>
+          <w:b/>
+          <w:bCs/>
+        </w:rPr>
+        <w:t>mostrarlas además en el HUD</w:t>
+      </w:r>
+      <w:r>
+        <w:t xml:space="preserve"> </w:t>
+      </w:r>
+      <w:r>
+        <w:rPr>
+          <w:b/>
+          <w:bCs/>
+        </w:rPr>
+        <w:t>como iconos</w:t>
+      </w:r>
+      <w:r>
+        <w:t xml:space="preserve"> al tiempo que son “cantadas”</w:t>
+      </w:r>
+      <w:r>
+        <w:t xml:space="preserve"> (esto podría ser configurable).</w:t>
+      </w:r>
+      <w:r>
+        <w:br w:type="page"/>
+      </w:r>
+    </w:p>
+    <w:p>
+      <w:pPr>
         <w:pStyle w:val="Heading2"/>
       </w:pPr>
       <w:bookmarkStart w:id="80" w:name="_5.3_Mecánicas_de"/>
-      <w:bookmarkStart w:id="81" w:name="_Toc147662873"/>
+      <w:bookmarkStart w:id="81" w:name="_Toc148032634"/>
       <w:bookmarkEnd w:id="80"/>
       <w:r>
         <w:lastRenderedPageBreak/>
@@ -12914,7 +13281,7 @@
       <w:pPr>
         <w:pStyle w:val="Heading3"/>
       </w:pPr>
-      <w:bookmarkStart w:id="82" w:name="_Toc147662874"/>
+      <w:bookmarkStart w:id="82" w:name="_Toc148032635"/>
       <w:r>
         <w:t xml:space="preserve">5.3.1 </w:t>
       </w:r>
@@ -13012,7 +13379,7 @@
         <w:pStyle w:val="Caption"/>
         <w:jc w:val="center"/>
       </w:pPr>
-      <w:bookmarkStart w:id="83" w:name="_Toc147662914"/>
+      <w:bookmarkStart w:id="83" w:name="_Toc148032588"/>
       <w:r>
         <w:t xml:space="preserve">Ilustración </w:t>
       </w:r>
@@ -13102,7 +13469,7 @@
         <w:pStyle w:val="Caption"/>
         <w:jc w:val="center"/>
       </w:pPr>
-      <w:bookmarkStart w:id="84" w:name="_Toc147662915"/>
+      <w:bookmarkStart w:id="84" w:name="_Toc148032589"/>
       <w:r>
         <w:t xml:space="preserve">Ilustración </w:t>
       </w:r>
@@ -13314,7 +13681,7 @@
         <w:pStyle w:val="Caption"/>
         <w:jc w:val="center"/>
       </w:pPr>
-      <w:bookmarkStart w:id="85" w:name="_Toc147662916"/>
+      <w:bookmarkStart w:id="85" w:name="_Toc148032590"/>
       <w:r>
         <w:t xml:space="preserve">Ilustración </w:t>
       </w:r>
@@ -13412,7 +13779,7 @@
         <w:pStyle w:val="Caption"/>
         <w:jc w:val="center"/>
       </w:pPr>
-      <w:bookmarkStart w:id="86" w:name="_Toc147662917"/>
+      <w:bookmarkStart w:id="86" w:name="_Toc148032591"/>
       <w:r>
         <w:t xml:space="preserve">Ilustración </w:t>
       </w:r>
@@ -13459,7 +13826,7 @@
           <w:noProof/>
         </w:rPr>
         <w:drawing>
-          <wp:inline distT="0" distB="0" distL="0" distR="0" wp14:anchorId="3FE6DE1A" wp14:editId="24F2E432">
+          <wp:inline distT="0" distB="0" distL="0" distR="0" wp14:anchorId="3FE6DE1A" wp14:editId="57D0621E">
             <wp:extent cx="5399646" cy="2849245"/>
             <wp:effectExtent l="0" t="0" r="0" b="8255"/>
             <wp:docPr id="1024200880" name="Picture 5"/>
@@ -13506,7 +13873,7 @@
         <w:pStyle w:val="Caption"/>
         <w:jc w:val="center"/>
       </w:pPr>
-      <w:bookmarkStart w:id="87" w:name="_Toc147662918"/>
+      <w:bookmarkStart w:id="87" w:name="_Toc148032592"/>
       <w:r>
         <w:t xml:space="preserve">Ilustración </w:t>
       </w:r>
@@ -13597,7 +13964,7 @@
         <w:pStyle w:val="Caption"/>
         <w:jc w:val="center"/>
       </w:pPr>
-      <w:bookmarkStart w:id="88" w:name="_Toc147662919"/>
+      <w:bookmarkStart w:id="88" w:name="_Toc148032593"/>
       <w:r>
         <w:t xml:space="preserve">Ilustración </w:t>
       </w:r>
@@ -13679,7 +14046,7 @@
         <w:pStyle w:val="Caption"/>
         <w:jc w:val="center"/>
       </w:pPr>
-      <w:bookmarkStart w:id="89" w:name="_Toc147662920"/>
+      <w:bookmarkStart w:id="89" w:name="_Toc148032594"/>
       <w:r>
         <w:t xml:space="preserve">Ilustración </w:t>
       </w:r>
@@ -13708,7 +14075,7 @@
       <w:pPr>
         <w:pStyle w:val="Heading3"/>
       </w:pPr>
-      <w:bookmarkStart w:id="90" w:name="_Toc147662875"/>
+      <w:bookmarkStart w:id="90" w:name="_Toc148032636"/>
       <w:r>
         <w:lastRenderedPageBreak/>
         <w:t xml:space="preserve">5.3.2 </w:t>
@@ -13850,6 +14217,9 @@
         <w:jc w:val="center"/>
       </w:pPr>
       <w:r>
+        <w:rPr>
+          <w:noProof/>
+        </w:rPr>
         <w:drawing>
           <wp:inline distT="0" distB="0" distL="0" distR="0" wp14:anchorId="099E07DE" wp14:editId="5066AE1A">
             <wp:extent cx="5400040" cy="2609850"/>
@@ -13892,7 +14262,7 @@
         <w:pStyle w:val="Caption"/>
         <w:jc w:val="center"/>
       </w:pPr>
-      <w:bookmarkStart w:id="91" w:name="_Toc147662921"/>
+      <w:bookmarkStart w:id="91" w:name="_Toc148032595"/>
       <w:r>
         <w:t xml:space="preserve">Ilustración </w:t>
       </w:r>
@@ -13915,6 +14285,9 @@
         <w:jc w:val="center"/>
       </w:pPr>
       <w:r>
+        <w:rPr>
+          <w:noProof/>
+        </w:rPr>
         <w:lastRenderedPageBreak/>
         <w:drawing>
           <wp:inline distT="0" distB="0" distL="0" distR="0" wp14:anchorId="304064E1" wp14:editId="75DA080A">
@@ -13958,7 +14331,7 @@
         <w:pStyle w:val="Caption"/>
         <w:jc w:val="center"/>
       </w:pPr>
-      <w:bookmarkStart w:id="92" w:name="_Toc147662922"/>
+      <w:bookmarkStart w:id="92" w:name="_Toc148032596"/>
       <w:r>
         <w:t xml:space="preserve">Ilustración </w:t>
       </w:r>
@@ -14025,6 +14398,9 @@
         <w:keepNext/>
       </w:pPr>
       <w:r>
+        <w:rPr>
+          <w:noProof/>
+        </w:rPr>
         <w:drawing>
           <wp:inline distT="0" distB="0" distL="0" distR="0" wp14:anchorId="312D4021" wp14:editId="449651E5">
             <wp:extent cx="5400040" cy="2641600"/>
@@ -14067,7 +14443,7 @@
         <w:pStyle w:val="Caption"/>
         <w:jc w:val="center"/>
       </w:pPr>
-      <w:bookmarkStart w:id="93" w:name="_Toc147662923"/>
+      <w:bookmarkStart w:id="93" w:name="_Toc148032597"/>
       <w:r>
         <w:t xml:space="preserve">Ilustración </w:t>
       </w:r>
@@ -14096,6 +14472,9 @@
         <w:jc w:val="center"/>
       </w:pPr>
       <w:r>
+        <w:rPr>
+          <w:noProof/>
+        </w:rPr>
         <w:lastRenderedPageBreak/>
         <w:drawing>
           <wp:inline distT="0" distB="0" distL="0" distR="0" wp14:anchorId="7CF10BF2" wp14:editId="3EB2D975">
@@ -14139,7 +14518,7 @@
         <w:pStyle w:val="Caption"/>
         <w:jc w:val="center"/>
       </w:pPr>
-      <w:bookmarkStart w:id="94" w:name="_Toc147662924"/>
+      <w:bookmarkStart w:id="94" w:name="_Toc148032598"/>
       <w:r>
         <w:t xml:space="preserve">Ilustración </w:t>
       </w:r>
@@ -14193,6 +14572,9 @@
         <w:jc w:val="center"/>
       </w:pPr>
       <w:r>
+        <w:rPr>
+          <w:noProof/>
+        </w:rPr>
         <w:drawing>
           <wp:inline distT="0" distB="0" distL="0" distR="0" wp14:anchorId="1C91DAA2" wp14:editId="71A69275">
             <wp:extent cx="5400040" cy="2603500"/>
@@ -14235,7 +14617,7 @@
         <w:pStyle w:val="Caption"/>
         <w:jc w:val="center"/>
       </w:pPr>
-      <w:bookmarkStart w:id="95" w:name="_Toc147662925"/>
+      <w:bookmarkStart w:id="95" w:name="_Toc148032599"/>
       <w:r>
         <w:t xml:space="preserve">Ilustración </w:t>
       </w:r>
@@ -14319,6 +14701,9 @@
         <w:jc w:val="center"/>
       </w:pPr>
       <w:r>
+        <w:rPr>
+          <w:noProof/>
+        </w:rPr>
         <w:drawing>
           <wp:inline distT="0" distB="0" distL="0" distR="0" wp14:anchorId="1F7BCE47" wp14:editId="44E53131">
             <wp:extent cx="5400040" cy="3313430"/>
@@ -14361,7 +14746,7 @@
         <w:pStyle w:val="Caption"/>
         <w:jc w:val="center"/>
       </w:pPr>
-      <w:bookmarkStart w:id="96" w:name="_Toc147662926"/>
+      <w:bookmarkStart w:id="96" w:name="_Toc148032600"/>
       <w:r>
         <w:t xml:space="preserve">Ilustración </w:t>
       </w:r>
@@ -14405,7 +14790,7 @@
       <w:pPr>
         <w:pStyle w:val="Heading3"/>
       </w:pPr>
-      <w:bookmarkStart w:id="97" w:name="_Toc147662876"/>
+      <w:bookmarkStart w:id="97" w:name="_Toc148032637"/>
       <w:r>
         <w:lastRenderedPageBreak/>
         <w:t>5.3.3</w:t>
@@ -14558,7 +14943,7 @@
         <w:pStyle w:val="Caption"/>
         <w:jc w:val="center"/>
       </w:pPr>
-      <w:bookmarkStart w:id="98" w:name="_Toc147662927"/>
+      <w:bookmarkStart w:id="98" w:name="_Toc148032601"/>
       <w:r>
         <w:t xml:space="preserve">Ilustración </w:t>
       </w:r>
@@ -14601,76 +14986,84 @@
         <w:t xml:space="preserve"> diaria</w:t>
       </w:r>
       <w:r>
+        <w:t xml:space="preserve"> (es decir, una fase -un tramo concreto o la etapa final-)</w:t>
+      </w:r>
+      <w:r>
+        <w:t xml:space="preserve">, el </w:t>
+      </w:r>
+      <w:r>
+        <w:t>combustible</w:t>
+      </w:r>
+      <w:r>
+        <w:t xml:space="preserve"> del vehículo </w:t>
+      </w:r>
+      <w:r>
+        <w:t>está</w:t>
+      </w:r>
+      <w:r>
+        <w:t xml:space="preserve"> siempre al </w:t>
+      </w:r>
+      <w:r>
+        <w:t>100</w:t>
+      </w:r>
+      <w:r>
+        <w:t xml:space="preserve">%, mientras que el </w:t>
+      </w:r>
+      <w:r>
+        <w:t>daño</w:t>
+      </w:r>
+      <w:r>
         <w:t xml:space="preserve"> </w:t>
       </w:r>
       <w:r>
-        <w:t>(es decir, una fase -un tramo concreto o la etapa final-)</w:t>
-      </w:r>
-      <w:r>
-        <w:t xml:space="preserve">, el </w:t>
-      </w:r>
+        <w:t xml:space="preserve">comienza </w:t>
+      </w:r>
+      <w:r>
+        <w:t xml:space="preserve">al </w:t>
+      </w:r>
+      <w:r>
+        <w:t>0</w:t>
+      </w:r>
+      <w:r>
+        <w:t>%</w:t>
+      </w:r>
+      <w:r>
+        <w:t>.</w:t>
+      </w:r>
+    </w:p>
+    <w:p>
+      <w:pPr>
+        <w:pStyle w:val="Heading4"/>
+      </w:pPr>
+      <w:r>
+        <w:t>cONSUMO DE RECURSOS</w:t>
+      </w:r>
+    </w:p>
+    <w:p>
+      <w:r>
+        <w:t xml:space="preserve">Se va a realizar </w:t>
+      </w:r>
+      <w:r>
+        <w:t>seguidamente</w:t>
+      </w:r>
+      <w:r>
+        <w:t xml:space="preserve"> un análisis del diseño de la consumición de los recursos antes descritos</w:t>
+      </w:r>
+      <w:r>
+        <w:t>: combustible y daño.</w:t>
+      </w:r>
+    </w:p>
+    <w:p>
+      <w:pPr>
+        <w:pStyle w:val="Heading5"/>
+      </w:pPr>
       <w:r>
         <w:t>combustible</w:t>
       </w:r>
-      <w:r>
-        <w:t xml:space="preserve"> del vehículo </w:t>
-      </w:r>
-      <w:r>
-        <w:t>está</w:t>
-      </w:r>
-      <w:r>
-        <w:t xml:space="preserve"> siempre al </w:t>
-      </w:r>
-      <w:r>
-        <w:t>100</w:t>
-      </w:r>
-      <w:r>
-        <w:t xml:space="preserve">%, mientras que el </w:t>
-      </w:r>
-      <w:r>
-        <w:t>daño</w:t>
-      </w:r>
-      <w:r>
-        <w:t xml:space="preserve"> </w:t>
-      </w:r>
-      <w:r>
-        <w:t xml:space="preserve">comienza </w:t>
-      </w:r>
-      <w:r>
-        <w:t xml:space="preserve">al </w:t>
-      </w:r>
-      <w:r>
-        <w:t>0</w:t>
-      </w:r>
-      <w:r>
-        <w:t>%</w:t>
-      </w:r>
-      <w:r>
-        <w:t>.</w:t>
-      </w:r>
-    </w:p>
-    <w:p>
-      <w:pPr>
-        <w:pStyle w:val="Heading4"/>
-      </w:pPr>
-      <w:r>
-        <w:t>cONSUMO DE RECURSOS</w:t>
-      </w:r>
-    </w:p>
-    <w:p>
-      <w:pPr>
-        <w:pStyle w:val="Heading5"/>
-      </w:pPr>
-      <w:r>
-        <w:t>combustible</w:t>
-      </w:r>
-    </w:p>
-    <w:p>
-      <w:r>
-        <w:t>Recordemos que comenzamos con 100 unidades de combustible (100%)</w:t>
-      </w:r>
-      <w:r>
-        <w:t xml:space="preserve">. </w:t>
+    </w:p>
+    <w:p>
+      <w:r>
+        <w:t xml:space="preserve">Recordemos que comenzamos con 100 unidades de combustible (100%). </w:t>
       </w:r>
       <w:r>
         <w:t xml:space="preserve">El combustible se gasta de manera constante si se mantiene la velocidad, a un ritmo determinado por los programadores que llamaremos </w:t>
@@ -14860,6 +15253,7 @@
         <w:jc w:val="left"/>
       </w:pPr>
       <w:r>
+        <w:lastRenderedPageBreak/>
         <w:br w:type="page"/>
       </w:r>
     </w:p>
@@ -14961,7 +15355,7 @@
         <w:pStyle w:val="Caption"/>
         <w:jc w:val="center"/>
       </w:pPr>
-      <w:bookmarkStart w:id="99" w:name="_Toc147662928"/>
+      <w:bookmarkStart w:id="99" w:name="_Toc148032602"/>
       <w:r>
         <w:t xml:space="preserve">Ilustración </w:t>
       </w:r>
@@ -15034,7 +15428,7 @@
         <w:pStyle w:val="Caption"/>
         <w:jc w:val="center"/>
       </w:pPr>
-      <w:bookmarkStart w:id="100" w:name="_Toc147662929"/>
+      <w:bookmarkStart w:id="100" w:name="_Toc148032603"/>
       <w:r>
         <w:t xml:space="preserve">Ilustración </w:t>
       </w:r>
@@ -15141,7 +15535,7 @@
       <w:pPr>
         <w:pStyle w:val="Heading2"/>
       </w:pPr>
-      <w:bookmarkStart w:id="101" w:name="_Toc147662877"/>
+      <w:bookmarkStart w:id="101" w:name="_Toc148032638"/>
       <w:r>
         <w:lastRenderedPageBreak/>
         <w:t>5.</w:t>
@@ -15167,7 +15561,7 @@
       <w:pPr>
         <w:pStyle w:val="Heading1"/>
       </w:pPr>
-      <w:bookmarkStart w:id="102" w:name="_Toc147662878"/>
+      <w:bookmarkStart w:id="102" w:name="_Toc148032639"/>
       <w:r>
         <w:lastRenderedPageBreak/>
         <w:t>6 Progresión</w:t>
@@ -15178,7 +15572,7 @@
       <w:pPr>
         <w:pStyle w:val="Heading2"/>
       </w:pPr>
-      <w:bookmarkStart w:id="103" w:name="_Toc147662879"/>
+      <w:bookmarkStart w:id="103" w:name="_Toc148032640"/>
       <w:r>
         <w:t>6.1 Objetivos del jugador</w:t>
       </w:r>
@@ -15208,7 +15602,7 @@
       <w:pPr>
         <w:pStyle w:val="Heading2"/>
       </w:pPr>
-      <w:bookmarkStart w:id="104" w:name="_Toc147662880"/>
+      <w:bookmarkStart w:id="104" w:name="_Toc148032641"/>
       <w:r>
         <w:t>6.2 Estructura del juego</w:t>
       </w:r>
@@ -15327,10 +15721,7 @@
         <w:t xml:space="preserve"> de los tramos en orden de aparición en la etapa. Una vez que se completa un día correspondiente a un tramo, se guarda el resultado en tiempo y recursos y se desbloquea el siguiente día si no ha sido desbloqueado ya. Se pueden intentar estos tramos repetidas veces antes o después de la etapa final, son pruebas preparatorias.</w:t>
       </w:r>
       <w:r>
-        <w:t xml:space="preserve"> </w:t>
-      </w:r>
-      <w:r>
-        <w:t xml:space="preserve">Los tramos se componen de </w:t>
+        <w:t xml:space="preserve"> Los tramos se componen de </w:t>
       </w:r>
       <w:r>
         <w:rPr>
@@ -15361,10 +15752,40 @@
         <w:t xml:space="preserve"> el último día</w:t>
       </w:r>
       <w:r>
-        <w:t>, los puntos de instrucción estarán ya por defecto elegidos tal y como quedaron en los tramos independientes</w:t>
-      </w:r>
-      <w:r>
-        <w:t xml:space="preserve"> (cuando se intentaron la última vez).</w:t>
+        <w:t xml:space="preserve">, los puntos de </w:t>
+      </w:r>
+      <w:r>
+        <w:t>control</w:t>
+      </w:r>
+      <w:r>
+        <w:t xml:space="preserve"> estarán ya por defecto elegidos tal y como quedaron en los tramos </w:t>
+      </w:r>
+      <w:r>
+        <w:t xml:space="preserve">por separado </w:t>
+      </w:r>
+      <w:r>
+        <w:t xml:space="preserve"> (cuando se intentaron </w:t>
+      </w:r>
+      <w:r>
+        <w:t>por</w:t>
+      </w:r>
+      <w:r>
+        <w:t xml:space="preserve"> última vez)</w:t>
+      </w:r>
+      <w:r>
+        <w:t>, a excepción de las intersecciones entre tramos</w:t>
+      </w:r>
+      <w:r>
+        <w:t>, que deben ser seleccionad</w:t>
+      </w:r>
+      <w:r>
+        <w:t>a</w:t>
+      </w:r>
+      <w:r>
+        <w:t>s</w:t>
+      </w:r>
+      <w:r>
+        <w:t>.</w:t>
       </w:r>
     </w:p>
     <w:p>
@@ -15438,7 +15859,7 @@
         <w:pStyle w:val="Caption"/>
         <w:jc w:val="center"/>
       </w:pPr>
-      <w:bookmarkStart w:id="105" w:name="_Toc147662930"/>
+      <w:bookmarkStart w:id="105" w:name="_Toc148032604"/>
       <w:r>
         <w:t xml:space="preserve">Ilustración </w:t>
       </w:r>
@@ -15536,7 +15957,7 @@
         <w:pStyle w:val="Caption"/>
         <w:jc w:val="center"/>
       </w:pPr>
-      <w:bookmarkStart w:id="106" w:name="_Toc147662931"/>
+      <w:bookmarkStart w:id="106" w:name="_Toc148032605"/>
       <w:r>
         <w:t xml:space="preserve">Ilustración </w:t>
       </w:r>
@@ -15549,7 +15970,13 @@
         </w:r>
       </w:fldSimple>
       <w:r>
-        <w:t>., Estructura de una etapa</w:t>
+        <w:t>.</w:t>
+      </w:r>
+      <w:r>
+        <w:t xml:space="preserve"> </w:t>
+      </w:r>
+      <w:r>
+        <w:t>Estructura de una etapa</w:t>
       </w:r>
       <w:r>
         <w:t xml:space="preserve"> completa</w:t>
@@ -15651,7 +16078,7 @@
         <w:pStyle w:val="Caption"/>
         <w:jc w:val="center"/>
       </w:pPr>
-      <w:bookmarkStart w:id="107" w:name="_Toc147662932"/>
+      <w:bookmarkStart w:id="107" w:name="_Toc148032606"/>
       <w:r>
         <w:t xml:space="preserve">Ilustración </w:t>
       </w:r>
@@ -15725,7 +16152,7 @@
         <w:pStyle w:val="Caption"/>
         <w:jc w:val="center"/>
       </w:pPr>
-      <w:bookmarkStart w:id="108" w:name="_Toc147662933"/>
+      <w:bookmarkStart w:id="108" w:name="_Toc148032607"/>
       <w:r>
         <w:t xml:space="preserve">Ilustración </w:t>
       </w:r>
@@ -15754,7 +16181,7 @@
       <w:pPr>
         <w:pStyle w:val="Heading2"/>
       </w:pPr>
-      <w:bookmarkStart w:id="109" w:name="_Toc147662881"/>
+      <w:bookmarkStart w:id="109" w:name="_Toc148032642"/>
       <w:r>
         <w:lastRenderedPageBreak/>
         <w:t xml:space="preserve">6.3 Clasificación </w:t>
@@ -15777,7 +16204,7 @@
       <w:pPr>
         <w:pStyle w:val="Heading1"/>
       </w:pPr>
-      <w:bookmarkStart w:id="110" w:name="_Toc147662882"/>
+      <w:bookmarkStart w:id="110" w:name="_Toc148032643"/>
       <w:r>
         <w:lastRenderedPageBreak/>
         <w:t>7 Arte</w:t>
@@ -15788,7 +16215,7 @@
       <w:pPr>
         <w:pStyle w:val="Heading2"/>
       </w:pPr>
-      <w:bookmarkStart w:id="111" w:name="_Toc147662883"/>
+      <w:bookmarkStart w:id="111" w:name="_Toc148032644"/>
       <w:r>
         <w:t>7.1 Referencias y estética del juego</w:t>
       </w:r>
@@ -15799,7 +16226,7 @@
       <w:pPr>
         <w:pStyle w:val="Heading2"/>
       </w:pPr>
-      <w:bookmarkStart w:id="112" w:name="_Toc147662884"/>
+      <w:bookmarkStart w:id="112" w:name="_Toc148032645"/>
       <w:r>
         <w:t>7.2 Arte final</w:t>
       </w:r>
@@ -15818,7 +16245,7 @@
       <w:pPr>
         <w:pStyle w:val="Heading1"/>
       </w:pPr>
-      <w:bookmarkStart w:id="113" w:name="_Toc147662885"/>
+      <w:bookmarkStart w:id="113" w:name="_Toc148032646"/>
       <w:r>
         <w:lastRenderedPageBreak/>
         <w:t>8 Interfaz de usuario</w:t>
@@ -15829,7 +16256,7 @@
       <w:pPr>
         <w:pStyle w:val="Heading2"/>
       </w:pPr>
-      <w:bookmarkStart w:id="114" w:name="_Toc147662886"/>
+      <w:bookmarkStart w:id="114" w:name="_Toc148032647"/>
       <w:r>
         <w:t>8.1 Requisitos de la interfaz</w:t>
       </w:r>
@@ -15840,7 +16267,7 @@
       <w:pPr>
         <w:pStyle w:val="Heading2"/>
       </w:pPr>
-      <w:bookmarkStart w:id="115" w:name="_Toc147662887"/>
+      <w:bookmarkStart w:id="115" w:name="_Toc148032648"/>
       <w:r>
         <w:t>8.2 Diagrama de flujo de navegación</w:t>
       </w:r>
@@ -15851,7 +16278,7 @@
       <w:pPr>
         <w:pStyle w:val="Heading2"/>
       </w:pPr>
-      <w:bookmarkStart w:id="116" w:name="_Toc147662888"/>
+      <w:bookmarkStart w:id="116" w:name="_Toc148032649"/>
       <w:r>
         <w:t>8.3 Diseño visual de las pantallas</w:t>
       </w:r>
@@ -15870,7 +16297,7 @@
       <w:pPr>
         <w:pStyle w:val="Heading1"/>
       </w:pPr>
-      <w:bookmarkStart w:id="117" w:name="_Toc147662889"/>
+      <w:bookmarkStart w:id="117" w:name="_Toc148032650"/>
       <w:r>
         <w:lastRenderedPageBreak/>
         <w:t>9 Sonido</w:t>
@@ -15881,7 +16308,7 @@
       <w:pPr>
         <w:pStyle w:val="Heading2"/>
       </w:pPr>
-      <w:bookmarkStart w:id="118" w:name="_Toc147662890"/>
+      <w:bookmarkStart w:id="118" w:name="_Toc148032651"/>
       <w:r>
         <w:t>9.1 Efectos de sonido</w:t>
       </w:r>
@@ -15892,7 +16319,7 @@
       <w:pPr>
         <w:pStyle w:val="Heading2"/>
       </w:pPr>
-      <w:bookmarkStart w:id="119" w:name="_Toc147662891"/>
+      <w:bookmarkStart w:id="119" w:name="_Toc148032652"/>
       <w:r>
         <w:t>9.2 Música</w:t>
       </w:r>
@@ -15911,7 +16338,7 @@
       <w:pPr>
         <w:pStyle w:val="Heading1"/>
       </w:pPr>
-      <w:bookmarkStart w:id="120" w:name="_Toc147662892"/>
+      <w:bookmarkStart w:id="120" w:name="_Toc148032653"/>
       <w:r>
         <w:lastRenderedPageBreak/>
         <w:t>10 Producción</w:t>
@@ -15922,7 +16349,7 @@
       <w:pPr>
         <w:pStyle w:val="Heading2"/>
       </w:pPr>
-      <w:bookmarkStart w:id="121" w:name="_Toc147662893"/>
+      <w:bookmarkStart w:id="121" w:name="_Toc148032654"/>
       <w:r>
         <w:t>10.1 Modelo de negocio del juego y plan de financiación</w:t>
       </w:r>
@@ -15933,7 +16360,7 @@
       <w:pPr>
         <w:pStyle w:val="Heading2"/>
       </w:pPr>
-      <w:bookmarkStart w:id="122" w:name="_Toc147662894"/>
+      <w:bookmarkStart w:id="122" w:name="_Toc148032655"/>
       <w:r>
         <w:t>10.2 Marketing</w:t>
       </w:r>
@@ -15944,7 +16371,7 @@
       <w:pPr>
         <w:pStyle w:val="Heading2"/>
       </w:pPr>
-      <w:bookmarkStart w:id="123" w:name="_Toc147662895"/>
+      <w:bookmarkStart w:id="123" w:name="_Toc148032656"/>
       <w:r>
         <w:t>10.</w:t>
       </w:r>
@@ -15961,7 +16388,7 @@
       <w:pPr>
         <w:pStyle w:val="Heading2"/>
       </w:pPr>
-      <w:bookmarkStart w:id="124" w:name="_Toc147662896"/>
+      <w:bookmarkStart w:id="124" w:name="_Toc148032657"/>
       <w:r>
         <w:t>10.</w:t>
       </w:r>
@@ -15986,7 +16413,7 @@
       <w:pPr>
         <w:pStyle w:val="Heading1"/>
       </w:pPr>
-      <w:bookmarkStart w:id="125" w:name="_Toc147662897"/>
+      <w:bookmarkStart w:id="125" w:name="_Toc148032658"/>
       <w:r>
         <w:lastRenderedPageBreak/>
         <w:t>11 Conclusiones</w:t>
@@ -16005,7 +16432,7 @@
       <w:pPr>
         <w:pStyle w:val="Heading1"/>
       </w:pPr>
-      <w:bookmarkStart w:id="126" w:name="_Toc147662898"/>
+      <w:bookmarkStart w:id="126" w:name="_Toc148032659"/>
       <w:r>
         <w:lastRenderedPageBreak/>
         <w:t>Referencias y bibliografía</w:t>
@@ -16024,7 +16451,7 @@
       <w:pPr>
         <w:pStyle w:val="Heading1"/>
       </w:pPr>
-      <w:bookmarkStart w:id="127" w:name="_Toc147662899"/>
+      <w:bookmarkStart w:id="127" w:name="_Toc148032660"/>
       <w:r>
         <w:lastRenderedPageBreak/>
         <w:t>Anexo</w:t>
@@ -17323,9 +17750,9 @@
     </w:lvl>
   </w:abstractNum>
   <w:abstractNum w:abstractNumId="8" w15:restartNumberingAfterBreak="0">
-    <w:nsid w:val="270B07FD"/>
+    <w:nsid w:val="26CB6B07"/>
     <w:multiLevelType w:val="hybridMultilevel"/>
-    <w:tmpl w:val="494A1616"/>
+    <w:tmpl w:val="502C1EA6"/>
     <w:lvl w:ilvl="0" w:tplc="0C0A0001">
       <w:start w:val="1"/>
       <w:numFmt w:val="bullet"/>
@@ -17436,9 +17863,122 @@
     </w:lvl>
   </w:abstractNum>
   <w:abstractNum w:abstractNumId="9" w15:restartNumberingAfterBreak="0">
-    <w:nsid w:val="36F93EE2"/>
+    <w:nsid w:val="270B07FD"/>
     <w:multiLevelType w:val="hybridMultilevel"/>
-    <w:tmpl w:val="3C96A004"/>
+    <w:tmpl w:val="494A1616"/>
+    <w:lvl w:ilvl="0" w:tplc="0C0A0001">
+      <w:start w:val="1"/>
+      <w:numFmt w:val="bullet"/>
+      <w:lvlText w:val=""/>
+      <w:lvlJc w:val="left"/>
+      <w:pPr>
+        <w:ind w:left="720" w:hanging="360"/>
+      </w:pPr>
+      <w:rPr>
+        <w:rFonts w:ascii="Symbol" w:hAnsi="Symbol" w:hint="default"/>
+      </w:rPr>
+    </w:lvl>
+    <w:lvl w:ilvl="1" w:tplc="0C0A0003">
+      <w:start w:val="1"/>
+      <w:numFmt w:val="bullet"/>
+      <w:lvlText w:val="o"/>
+      <w:lvlJc w:val="left"/>
+      <w:pPr>
+        <w:ind w:left="1440" w:hanging="360"/>
+      </w:pPr>
+      <w:rPr>
+        <w:rFonts w:ascii="Courier New" w:hAnsi="Courier New" w:cs="Courier New" w:hint="default"/>
+      </w:rPr>
+    </w:lvl>
+    <w:lvl w:ilvl="2" w:tplc="0C0A0005" w:tentative="1">
+      <w:start w:val="1"/>
+      <w:numFmt w:val="bullet"/>
+      <w:lvlText w:val=""/>
+      <w:lvlJc w:val="left"/>
+      <w:pPr>
+        <w:ind w:left="2160" w:hanging="360"/>
+      </w:pPr>
+      <w:rPr>
+        <w:rFonts w:ascii="Wingdings" w:hAnsi="Wingdings" w:hint="default"/>
+      </w:rPr>
+    </w:lvl>
+    <w:lvl w:ilvl="3" w:tplc="0C0A0001" w:tentative="1">
+      <w:start w:val="1"/>
+      <w:numFmt w:val="bullet"/>
+      <w:lvlText w:val=""/>
+      <w:lvlJc w:val="left"/>
+      <w:pPr>
+        <w:ind w:left="2880" w:hanging="360"/>
+      </w:pPr>
+      <w:rPr>
+        <w:rFonts w:ascii="Symbol" w:hAnsi="Symbol" w:hint="default"/>
+      </w:rPr>
+    </w:lvl>
+    <w:lvl w:ilvl="4" w:tplc="0C0A0003" w:tentative="1">
+      <w:start w:val="1"/>
+      <w:numFmt w:val="bullet"/>
+      <w:lvlText w:val="o"/>
+      <w:lvlJc w:val="left"/>
+      <w:pPr>
+        <w:ind w:left="3600" w:hanging="360"/>
+      </w:pPr>
+      <w:rPr>
+        <w:rFonts w:ascii="Courier New" w:hAnsi="Courier New" w:cs="Courier New" w:hint="default"/>
+      </w:rPr>
+    </w:lvl>
+    <w:lvl w:ilvl="5" w:tplc="0C0A0005" w:tentative="1">
+      <w:start w:val="1"/>
+      <w:numFmt w:val="bullet"/>
+      <w:lvlText w:val=""/>
+      <w:lvlJc w:val="left"/>
+      <w:pPr>
+        <w:ind w:left="4320" w:hanging="360"/>
+      </w:pPr>
+      <w:rPr>
+        <w:rFonts w:ascii="Wingdings" w:hAnsi="Wingdings" w:hint="default"/>
+      </w:rPr>
+    </w:lvl>
+    <w:lvl w:ilvl="6" w:tplc="0C0A0001" w:tentative="1">
+      <w:start w:val="1"/>
+      <w:numFmt w:val="bullet"/>
+      <w:lvlText w:val=""/>
+      <w:lvlJc w:val="left"/>
+      <w:pPr>
+        <w:ind w:left="5040" w:hanging="360"/>
+      </w:pPr>
+      <w:rPr>
+        <w:rFonts w:ascii="Symbol" w:hAnsi="Symbol" w:hint="default"/>
+      </w:rPr>
+    </w:lvl>
+    <w:lvl w:ilvl="7" w:tplc="0C0A0003" w:tentative="1">
+      <w:start w:val="1"/>
+      <w:numFmt w:val="bullet"/>
+      <w:lvlText w:val="o"/>
+      <w:lvlJc w:val="left"/>
+      <w:pPr>
+        <w:ind w:left="5760" w:hanging="360"/>
+      </w:pPr>
+      <w:rPr>
+        <w:rFonts w:ascii="Courier New" w:hAnsi="Courier New" w:cs="Courier New" w:hint="default"/>
+      </w:rPr>
+    </w:lvl>
+    <w:lvl w:ilvl="8" w:tplc="0C0A0005" w:tentative="1">
+      <w:start w:val="1"/>
+      <w:numFmt w:val="bullet"/>
+      <w:lvlText w:val=""/>
+      <w:lvlJc w:val="left"/>
+      <w:pPr>
+        <w:ind w:left="6480" w:hanging="360"/>
+      </w:pPr>
+      <w:rPr>
+        <w:rFonts w:ascii="Wingdings" w:hAnsi="Wingdings" w:hint="default"/>
+      </w:rPr>
+    </w:lvl>
+  </w:abstractNum>
+  <w:abstractNum w:abstractNumId="10" w15:restartNumberingAfterBreak="0">
+    <w:nsid w:val="32791902"/>
+    <w:multiLevelType w:val="hybridMultilevel"/>
+    <w:tmpl w:val="E45AE7B8"/>
     <w:lvl w:ilvl="0" w:tplc="0C0A0001">
       <w:start w:val="1"/>
       <w:numFmt w:val="bullet"/>
@@ -17548,10 +18088,10 @@
       </w:rPr>
     </w:lvl>
   </w:abstractNum>
-  <w:abstractNum w:abstractNumId="10" w15:restartNumberingAfterBreak="0">
-    <w:nsid w:val="3A231687"/>
+  <w:abstractNum w:abstractNumId="11" w15:restartNumberingAfterBreak="0">
+    <w:nsid w:val="36F93EE2"/>
     <w:multiLevelType w:val="hybridMultilevel"/>
-    <w:tmpl w:val="DA9C1FAE"/>
+    <w:tmpl w:val="3C96A004"/>
     <w:lvl w:ilvl="0" w:tplc="0C0A0001">
       <w:start w:val="1"/>
       <w:numFmt w:val="bullet"/>
@@ -17661,7 +18201,120 @@
       </w:rPr>
     </w:lvl>
   </w:abstractNum>
-  <w:abstractNum w:abstractNumId="11" w15:restartNumberingAfterBreak="0">
+  <w:abstractNum w:abstractNumId="12" w15:restartNumberingAfterBreak="0">
+    <w:nsid w:val="3A231687"/>
+    <w:multiLevelType w:val="hybridMultilevel"/>
+    <w:tmpl w:val="DA9C1FAE"/>
+    <w:lvl w:ilvl="0" w:tplc="0C0A0001">
+      <w:start w:val="1"/>
+      <w:numFmt w:val="bullet"/>
+      <w:lvlText w:val=""/>
+      <w:lvlJc w:val="left"/>
+      <w:pPr>
+        <w:ind w:left="720" w:hanging="360"/>
+      </w:pPr>
+      <w:rPr>
+        <w:rFonts w:ascii="Symbol" w:hAnsi="Symbol" w:hint="default"/>
+      </w:rPr>
+    </w:lvl>
+    <w:lvl w:ilvl="1" w:tplc="0C0A0003" w:tentative="1">
+      <w:start w:val="1"/>
+      <w:numFmt w:val="bullet"/>
+      <w:lvlText w:val="o"/>
+      <w:lvlJc w:val="left"/>
+      <w:pPr>
+        <w:ind w:left="1440" w:hanging="360"/>
+      </w:pPr>
+      <w:rPr>
+        <w:rFonts w:ascii="Courier New" w:hAnsi="Courier New" w:cs="Courier New" w:hint="default"/>
+      </w:rPr>
+    </w:lvl>
+    <w:lvl w:ilvl="2" w:tplc="0C0A0005" w:tentative="1">
+      <w:start w:val="1"/>
+      <w:numFmt w:val="bullet"/>
+      <w:lvlText w:val=""/>
+      <w:lvlJc w:val="left"/>
+      <w:pPr>
+        <w:ind w:left="2160" w:hanging="360"/>
+      </w:pPr>
+      <w:rPr>
+        <w:rFonts w:ascii="Wingdings" w:hAnsi="Wingdings" w:hint="default"/>
+      </w:rPr>
+    </w:lvl>
+    <w:lvl w:ilvl="3" w:tplc="0C0A0001" w:tentative="1">
+      <w:start w:val="1"/>
+      <w:numFmt w:val="bullet"/>
+      <w:lvlText w:val=""/>
+      <w:lvlJc w:val="left"/>
+      <w:pPr>
+        <w:ind w:left="2880" w:hanging="360"/>
+      </w:pPr>
+      <w:rPr>
+        <w:rFonts w:ascii="Symbol" w:hAnsi="Symbol" w:hint="default"/>
+      </w:rPr>
+    </w:lvl>
+    <w:lvl w:ilvl="4" w:tplc="0C0A0003" w:tentative="1">
+      <w:start w:val="1"/>
+      <w:numFmt w:val="bullet"/>
+      <w:lvlText w:val="o"/>
+      <w:lvlJc w:val="left"/>
+      <w:pPr>
+        <w:ind w:left="3600" w:hanging="360"/>
+      </w:pPr>
+      <w:rPr>
+        <w:rFonts w:ascii="Courier New" w:hAnsi="Courier New" w:cs="Courier New" w:hint="default"/>
+      </w:rPr>
+    </w:lvl>
+    <w:lvl w:ilvl="5" w:tplc="0C0A0005" w:tentative="1">
+      <w:start w:val="1"/>
+      <w:numFmt w:val="bullet"/>
+      <w:lvlText w:val=""/>
+      <w:lvlJc w:val="left"/>
+      <w:pPr>
+        <w:ind w:left="4320" w:hanging="360"/>
+      </w:pPr>
+      <w:rPr>
+        <w:rFonts w:ascii="Wingdings" w:hAnsi="Wingdings" w:hint="default"/>
+      </w:rPr>
+    </w:lvl>
+    <w:lvl w:ilvl="6" w:tplc="0C0A0001" w:tentative="1">
+      <w:start w:val="1"/>
+      <w:numFmt w:val="bullet"/>
+      <w:lvlText w:val=""/>
+      <w:lvlJc w:val="left"/>
+      <w:pPr>
+        <w:ind w:left="5040" w:hanging="360"/>
+      </w:pPr>
+      <w:rPr>
+        <w:rFonts w:ascii="Symbol" w:hAnsi="Symbol" w:hint="default"/>
+      </w:rPr>
+    </w:lvl>
+    <w:lvl w:ilvl="7" w:tplc="0C0A0003" w:tentative="1">
+      <w:start w:val="1"/>
+      <w:numFmt w:val="bullet"/>
+      <w:lvlText w:val="o"/>
+      <w:lvlJc w:val="left"/>
+      <w:pPr>
+        <w:ind w:left="5760" w:hanging="360"/>
+      </w:pPr>
+      <w:rPr>
+        <w:rFonts w:ascii="Courier New" w:hAnsi="Courier New" w:cs="Courier New" w:hint="default"/>
+      </w:rPr>
+    </w:lvl>
+    <w:lvl w:ilvl="8" w:tplc="0C0A0005" w:tentative="1">
+      <w:start w:val="1"/>
+      <w:numFmt w:val="bullet"/>
+      <w:lvlText w:val=""/>
+      <w:lvlJc w:val="left"/>
+      <w:pPr>
+        <w:ind w:left="6480" w:hanging="360"/>
+      </w:pPr>
+      <w:rPr>
+        <w:rFonts w:ascii="Wingdings" w:hAnsi="Wingdings" w:hint="default"/>
+      </w:rPr>
+    </w:lvl>
+  </w:abstractNum>
+  <w:abstractNum w:abstractNumId="13" w15:restartNumberingAfterBreak="0">
     <w:nsid w:val="44460291"/>
     <w:multiLevelType w:val="hybridMultilevel"/>
     <w:tmpl w:val="93B86B5A"/>
@@ -17747,7 +18400,7 @@
       </w:pPr>
     </w:lvl>
   </w:abstractNum>
-  <w:abstractNum w:abstractNumId="12" w15:restartNumberingAfterBreak="0">
+  <w:abstractNum w:abstractNumId="14" w15:restartNumberingAfterBreak="0">
     <w:nsid w:val="54B150F2"/>
     <w:multiLevelType w:val="hybridMultilevel"/>
     <w:tmpl w:val="EC5AE37C"/>
@@ -17860,7 +18513,7 @@
       </w:rPr>
     </w:lvl>
   </w:abstractNum>
-  <w:abstractNum w:abstractNumId="13" w15:restartNumberingAfterBreak="0">
+  <w:abstractNum w:abstractNumId="15" w15:restartNumberingAfterBreak="0">
     <w:nsid w:val="564850FF"/>
     <w:multiLevelType w:val="hybridMultilevel"/>
     <w:tmpl w:val="3810404E"/>
@@ -17946,7 +18599,7 @@
       </w:pPr>
     </w:lvl>
   </w:abstractNum>
-  <w:abstractNum w:abstractNumId="14" w15:restartNumberingAfterBreak="0">
+  <w:abstractNum w:abstractNumId="16" w15:restartNumberingAfterBreak="0">
     <w:nsid w:val="58CE15E2"/>
     <w:multiLevelType w:val="hybridMultilevel"/>
     <w:tmpl w:val="5EC653A4"/>
@@ -18059,7 +18712,7 @@
       </w:rPr>
     </w:lvl>
   </w:abstractNum>
-  <w:abstractNum w:abstractNumId="15" w15:restartNumberingAfterBreak="0">
+  <w:abstractNum w:abstractNumId="17" w15:restartNumberingAfterBreak="0">
     <w:nsid w:val="74D609E9"/>
     <w:multiLevelType w:val="hybridMultilevel"/>
     <w:tmpl w:val="ABFC59F4"/>
@@ -18172,7 +18825,7 @@
       </w:rPr>
     </w:lvl>
   </w:abstractNum>
-  <w:abstractNum w:abstractNumId="16" w15:restartNumberingAfterBreak="0">
+  <w:abstractNum w:abstractNumId="18" w15:restartNumberingAfterBreak="0">
     <w:nsid w:val="7929696A"/>
     <w:multiLevelType w:val="hybridMultilevel"/>
     <w:tmpl w:val="B55E5B6A"/>
@@ -18259,13 +18912,13 @@
     </w:lvl>
   </w:abstractNum>
   <w:num w:numId="1" w16cid:durableId="1383797221">
-    <w:abstractNumId w:val="8"/>
+    <w:abstractNumId w:val="9"/>
   </w:num>
   <w:num w:numId="2" w16cid:durableId="644553044">
-    <w:abstractNumId w:val="12"/>
+    <w:abstractNumId w:val="14"/>
   </w:num>
   <w:num w:numId="3" w16cid:durableId="1167592427">
-    <w:abstractNumId w:val="15"/>
+    <w:abstractNumId w:val="17"/>
   </w:num>
   <w:num w:numId="4" w16cid:durableId="171918147">
     <w:abstractNumId w:val="2"/>
@@ -18277,28 +18930,28 @@
     <w:abstractNumId w:val="6"/>
   </w:num>
   <w:num w:numId="7" w16cid:durableId="1128471154">
-    <w:abstractNumId w:val="10"/>
+    <w:abstractNumId w:val="12"/>
   </w:num>
   <w:num w:numId="8" w16cid:durableId="2008093478">
-    <w:abstractNumId w:val="14"/>
+    <w:abstractNumId w:val="16"/>
   </w:num>
   <w:num w:numId="9" w16cid:durableId="1011957575">
-    <w:abstractNumId w:val="11"/>
+    <w:abstractNumId w:val="13"/>
   </w:num>
   <w:num w:numId="10" w16cid:durableId="1550147410">
     <w:abstractNumId w:val="7"/>
   </w:num>
   <w:num w:numId="11" w16cid:durableId="937297644">
-    <w:abstractNumId w:val="9"/>
+    <w:abstractNumId w:val="11"/>
   </w:num>
   <w:num w:numId="12" w16cid:durableId="981353506">
     <w:abstractNumId w:val="0"/>
   </w:num>
   <w:num w:numId="13" w16cid:durableId="500655950">
-    <w:abstractNumId w:val="16"/>
+    <w:abstractNumId w:val="18"/>
   </w:num>
   <w:num w:numId="14" w16cid:durableId="1726098673">
-    <w:abstractNumId w:val="13"/>
+    <w:abstractNumId w:val="15"/>
   </w:num>
   <w:num w:numId="15" w16cid:durableId="1255868359">
     <w:abstractNumId w:val="1"/>
@@ -18308,6 +18961,12 @@
   </w:num>
   <w:num w:numId="17" w16cid:durableId="792135223">
     <w:abstractNumId w:val="5"/>
+  </w:num>
+  <w:num w:numId="18" w16cid:durableId="2030137405">
+    <w:abstractNumId w:val="10"/>
+  </w:num>
+  <w:num w:numId="19" w16cid:durableId="1387028800">
+    <w:abstractNumId w:val="8"/>
   </w:num>
 </w:numbering>
 </file>
@@ -22451,21 +23110,25 @@
     <w:rsidRoot w:val="007659AE"/>
     <w:rsid w:val="00065026"/>
     <w:rsid w:val="00073D46"/>
+    <w:rsid w:val="003A559D"/>
     <w:rsid w:val="00437AAA"/>
     <w:rsid w:val="005C0FEC"/>
     <w:rsid w:val="00642B7A"/>
     <w:rsid w:val="0069227B"/>
     <w:rsid w:val="007659AE"/>
+    <w:rsid w:val="0077002C"/>
     <w:rsid w:val="008E59CC"/>
     <w:rsid w:val="009012EA"/>
     <w:rsid w:val="00A07C91"/>
     <w:rsid w:val="00A7438D"/>
     <w:rsid w:val="00AF00B7"/>
+    <w:rsid w:val="00B857AC"/>
     <w:rsid w:val="00BC51CB"/>
     <w:rsid w:val="00C1014E"/>
     <w:rsid w:val="00D072C5"/>
     <w:rsid w:val="00D37366"/>
     <w:rsid w:val="00D5283B"/>
+    <w:rsid w:val="00E647C4"/>
     <w:rsid w:val="00EC4412"/>
     <w:rsid w:val="00F66EB0"/>
     <w:rsid w:val="00FA5872"/>
@@ -23236,7 +23899,7 @@
 
 <file path=customXml/item1.xml><?xml version="1.0" encoding="utf-8"?>
 <CoverPageProperties xmlns="http://schemas.microsoft.com/office/2006/coverPageProps">
-  <PublishDate>8 de octubre de 2023</PublishDate>
+  <PublishDate>12 de octubre de 2023</PublishDate>
   <Abstract/>
   <CompanyAddress/>
   <CompanyPhone/>

</xml_diff>